<commit_message>
Agregada nota a memoria
</commit_message>
<xml_diff>
--- a/PRACTICA3/Memoria.docx
+++ b/PRACTICA3/Memoria.docx
@@ -75,7 +75,7 @@
         <w:tblStyle w:val="Table1"/>
         <w:tblW w:w="9029" w:type="dxa"/>
         <w:jc w:val="left"/>
-        <w:tblInd w:w="-46" w:type="dxa"/>
+        <w:tblInd w:w="-56" w:type="dxa"/>
         <w:tblBorders>
           <w:top w:val="single" w:sz="8" w:space="0" w:color="000001"/>
           <w:left w:val="single" w:sz="8" w:space="0" w:color="000001"/>
@@ -86,7 +86,7 @@
         </w:tblBorders>
         <w:tblCellMar>
           <w:top w:w="100" w:type="dxa"/>
-          <w:left w:w="60" w:type="dxa"/>
+          <w:left w:w="50" w:type="dxa"/>
           <w:bottom w:w="100" w:type="dxa"/>
           <w:right w:w="100" w:type="dxa"/>
         </w:tblCellMar>
@@ -111,7 +111,7 @@
             </w:tcBorders>
             <w:shd w:fill="auto" w:val="clear"/>
             <w:tcMar>
-              <w:left w:w="60" w:type="dxa"/>
+              <w:left w:w="50" w:type="dxa"/>
             </w:tcMar>
           </w:tcPr>
           <w:p>
@@ -146,7 +146,7 @@
             </w:tcBorders>
             <w:shd w:fill="auto" w:val="clear"/>
             <w:tcMar>
-              <w:left w:w="60" w:type="dxa"/>
+              <w:left w:w="50" w:type="dxa"/>
             </w:tcMar>
           </w:tcPr>
           <w:p>
@@ -185,7 +185,7 @@
             </w:tcBorders>
             <w:shd w:fill="auto" w:val="clear"/>
             <w:tcMar>
-              <w:left w:w="60" w:type="dxa"/>
+              <w:left w:w="50" w:type="dxa"/>
             </w:tcMar>
           </w:tcPr>
           <w:p>
@@ -223,7 +223,7 @@
             </w:tcBorders>
             <w:shd w:fill="auto" w:val="clear"/>
             <w:tcMar>
-              <w:left w:w="60" w:type="dxa"/>
+              <w:left w:w="50" w:type="dxa"/>
             </w:tcMar>
           </w:tcPr>
           <w:p>
@@ -256,7 +256,7 @@
             </w:tcBorders>
             <w:shd w:fill="auto" w:val="clear"/>
             <w:tcMar>
-              <w:left w:w="60" w:type="dxa"/>
+              <w:left w:w="50" w:type="dxa"/>
             </w:tcMar>
           </w:tcPr>
           <w:p>
@@ -292,7 +292,7 @@
             </w:tcBorders>
             <w:shd w:fill="auto" w:val="clear"/>
             <w:tcMar>
-              <w:left w:w="60" w:type="dxa"/>
+              <w:left w:w="50" w:type="dxa"/>
             </w:tcMar>
           </w:tcPr>
           <w:p>
@@ -325,7 +325,7 @@
             </w:tcBorders>
             <w:shd w:fill="auto" w:val="clear"/>
             <w:tcMar>
-              <w:left w:w="60" w:type="dxa"/>
+              <w:left w:w="50" w:type="dxa"/>
             </w:tcMar>
           </w:tcPr>
           <w:p>
@@ -364,7 +364,7 @@
             </w:tcBorders>
             <w:shd w:fill="auto" w:val="clear"/>
             <w:tcMar>
-              <w:left w:w="60" w:type="dxa"/>
+              <w:left w:w="50" w:type="dxa"/>
             </w:tcMar>
           </w:tcPr>
           <w:p>
@@ -402,7 +402,7 @@
             </w:tcBorders>
             <w:shd w:fill="auto" w:val="clear"/>
             <w:tcMar>
-              <w:left w:w="60" w:type="dxa"/>
+              <w:left w:w="50" w:type="dxa"/>
             </w:tcMar>
           </w:tcPr>
           <w:p>
@@ -435,7 +435,7 @@
             </w:tcBorders>
             <w:shd w:fill="auto" w:val="clear"/>
             <w:tcMar>
-              <w:left w:w="60" w:type="dxa"/>
+              <w:left w:w="50" w:type="dxa"/>
             </w:tcMar>
           </w:tcPr>
           <w:p>
@@ -471,7 +471,7 @@
             </w:tcBorders>
             <w:shd w:fill="auto" w:val="clear"/>
             <w:tcMar>
-              <w:left w:w="60" w:type="dxa"/>
+              <w:left w:w="50" w:type="dxa"/>
             </w:tcMar>
           </w:tcPr>
           <w:p>
@@ -504,7 +504,7 @@
             </w:tcBorders>
             <w:shd w:fill="auto" w:val="clear"/>
             <w:tcMar>
-              <w:left w:w="60" w:type="dxa"/>
+              <w:left w:w="50" w:type="dxa"/>
             </w:tcMar>
           </w:tcPr>
           <w:p>
@@ -543,7 +543,7 @@
             </w:tcBorders>
             <w:shd w:fill="auto" w:val="clear"/>
             <w:tcMar>
-              <w:left w:w="60" w:type="dxa"/>
+              <w:left w:w="50" w:type="dxa"/>
             </w:tcMar>
           </w:tcPr>
           <w:p>
@@ -581,7 +581,7 @@
             </w:tcBorders>
             <w:shd w:fill="auto" w:val="clear"/>
             <w:tcMar>
-              <w:left w:w="60" w:type="dxa"/>
+              <w:left w:w="50" w:type="dxa"/>
             </w:tcMar>
           </w:tcPr>
           <w:p>
@@ -614,7 +614,7 @@
             </w:tcBorders>
             <w:shd w:fill="auto" w:val="clear"/>
             <w:tcMar>
-              <w:left w:w="60" w:type="dxa"/>
+              <w:left w:w="50" w:type="dxa"/>
             </w:tcMar>
           </w:tcPr>
           <w:p>
@@ -650,7 +650,7 @@
             </w:tcBorders>
             <w:shd w:fill="auto" w:val="clear"/>
             <w:tcMar>
-              <w:left w:w="60" w:type="dxa"/>
+              <w:left w:w="50" w:type="dxa"/>
             </w:tcMar>
           </w:tcPr>
           <w:p>
@@ -683,7 +683,7 @@
             </w:tcBorders>
             <w:shd w:fill="auto" w:val="clear"/>
             <w:tcMar>
-              <w:left w:w="60" w:type="dxa"/>
+              <w:left w:w="50" w:type="dxa"/>
             </w:tcMar>
           </w:tcPr>
           <w:p>
@@ -719,7 +719,7 @@
             </w:tcBorders>
             <w:shd w:fill="auto" w:val="clear"/>
             <w:tcMar>
-              <w:left w:w="60" w:type="dxa"/>
+              <w:left w:w="50" w:type="dxa"/>
             </w:tcMar>
           </w:tcPr>
           <w:p>
@@ -752,7 +752,7 @@
             </w:tcBorders>
             <w:shd w:fill="auto" w:val="clear"/>
             <w:tcMar>
-              <w:left w:w="60" w:type="dxa"/>
+              <w:left w:w="50" w:type="dxa"/>
             </w:tcMar>
           </w:tcPr>
           <w:p>
@@ -788,7 +788,7 @@
             </w:tcBorders>
             <w:shd w:fill="auto" w:val="clear"/>
             <w:tcMar>
-              <w:left w:w="60" w:type="dxa"/>
+              <w:left w:w="50" w:type="dxa"/>
             </w:tcMar>
           </w:tcPr>
           <w:p>
@@ -821,7 +821,7 @@
             </w:tcBorders>
             <w:shd w:fill="auto" w:val="clear"/>
             <w:tcMar>
-              <w:left w:w="60" w:type="dxa"/>
+              <w:left w:w="50" w:type="dxa"/>
             </w:tcMar>
           </w:tcPr>
           <w:p>
@@ -857,7 +857,7 @@
             </w:tcBorders>
             <w:shd w:fill="auto" w:val="clear"/>
             <w:tcMar>
-              <w:left w:w="60" w:type="dxa"/>
+              <w:left w:w="50" w:type="dxa"/>
             </w:tcMar>
           </w:tcPr>
           <w:p>
@@ -890,7 +890,7 @@
             </w:tcBorders>
             <w:shd w:fill="auto" w:val="clear"/>
             <w:tcMar>
-              <w:left w:w="60" w:type="dxa"/>
+              <w:left w:w="50" w:type="dxa"/>
             </w:tcMar>
           </w:tcPr>
           <w:p>
@@ -960,7 +960,7 @@
         <w:tblStyle w:val="Table2"/>
         <w:tblW w:w="9029" w:type="dxa"/>
         <w:jc w:val="left"/>
-        <w:tblInd w:w="-46" w:type="dxa"/>
+        <w:tblInd w:w="-56" w:type="dxa"/>
         <w:tblBorders>
           <w:top w:val="single" w:sz="8" w:space="0" w:color="000001"/>
           <w:left w:val="single" w:sz="8" w:space="0" w:color="000001"/>
@@ -971,7 +971,7 @@
         </w:tblBorders>
         <w:tblCellMar>
           <w:top w:w="100" w:type="dxa"/>
-          <w:left w:w="60" w:type="dxa"/>
+          <w:left w:w="50" w:type="dxa"/>
           <w:bottom w:w="100" w:type="dxa"/>
           <w:right w:w="100" w:type="dxa"/>
         </w:tblCellMar>
@@ -996,7 +996,7 @@
             </w:tcBorders>
             <w:shd w:fill="auto" w:val="clear"/>
             <w:tcMar>
-              <w:left w:w="60" w:type="dxa"/>
+              <w:left w:w="50" w:type="dxa"/>
             </w:tcMar>
           </w:tcPr>
           <w:p>
@@ -1033,7 +1033,7 @@
             </w:tcBorders>
             <w:shd w:fill="auto" w:val="clear"/>
             <w:tcMar>
-              <w:left w:w="60" w:type="dxa"/>
+              <w:left w:w="50" w:type="dxa"/>
             </w:tcMar>
           </w:tcPr>
           <w:p>
@@ -1073,7 +1073,7 @@
             </w:tcBorders>
             <w:shd w:fill="auto" w:val="clear"/>
             <w:tcMar>
-              <w:left w:w="60" w:type="dxa"/>
+              <w:left w:w="50" w:type="dxa"/>
             </w:tcMar>
           </w:tcPr>
           <w:p>
@@ -1110,7 +1110,7 @@
             </w:tcBorders>
             <w:shd w:fill="auto" w:val="clear"/>
             <w:tcMar>
-              <w:left w:w="60" w:type="dxa"/>
+              <w:left w:w="50" w:type="dxa"/>
             </w:tcMar>
           </w:tcPr>
           <w:p>
@@ -1209,7 +1209,7 @@
         <w:tblStyle w:val="Table3"/>
         <w:tblW w:w="9360" w:type="dxa"/>
         <w:jc w:val="left"/>
-        <w:tblInd w:w="-46" w:type="dxa"/>
+        <w:tblInd w:w="-56" w:type="dxa"/>
         <w:tblBorders>
           <w:top w:val="single" w:sz="8" w:space="0" w:color="000001"/>
           <w:left w:val="single" w:sz="8" w:space="0" w:color="000001"/>
@@ -1220,7 +1220,7 @@
         </w:tblBorders>
         <w:tblCellMar>
           <w:top w:w="100" w:type="dxa"/>
-          <w:left w:w="60" w:type="dxa"/>
+          <w:left w:w="50" w:type="dxa"/>
           <w:bottom w:w="100" w:type="dxa"/>
           <w:right w:w="100" w:type="dxa"/>
         </w:tblCellMar>
@@ -1245,7 +1245,7 @@
             </w:tcBorders>
             <w:shd w:fill="auto" w:val="clear"/>
             <w:tcMar>
-              <w:left w:w="60" w:type="dxa"/>
+              <w:left w:w="50" w:type="dxa"/>
             </w:tcMar>
           </w:tcPr>
           <w:p>
@@ -1282,7 +1282,7 @@
             </w:tcBorders>
             <w:shd w:fill="auto" w:val="clear"/>
             <w:tcMar>
-              <w:left w:w="60" w:type="dxa"/>
+              <w:left w:w="50" w:type="dxa"/>
             </w:tcMar>
           </w:tcPr>
           <w:p>
@@ -1322,7 +1322,7 @@
             </w:tcBorders>
             <w:shd w:fill="auto" w:val="clear"/>
             <w:tcMar>
-              <w:left w:w="60" w:type="dxa"/>
+              <w:left w:w="50" w:type="dxa"/>
             </w:tcMar>
           </w:tcPr>
           <w:p>
@@ -1365,7 +1365,7 @@
             </w:tcBorders>
             <w:shd w:fill="auto" w:val="clear"/>
             <w:tcMar>
-              <w:left w:w="60" w:type="dxa"/>
+              <w:left w:w="50" w:type="dxa"/>
             </w:tcMar>
           </w:tcPr>
           <w:p>
@@ -1537,7 +1537,7 @@
       <w:tblPr>
         <w:tblW w:w="9975" w:type="dxa"/>
         <w:jc w:val="left"/>
-        <w:tblInd w:w="47" w:type="dxa"/>
+        <w:tblInd w:w="45" w:type="dxa"/>
         <w:tblBorders>
           <w:top w:val="single" w:sz="2" w:space="0" w:color="000001"/>
           <w:left w:val="single" w:sz="2" w:space="0" w:color="000001"/>
@@ -1548,7 +1548,7 @@
         </w:tblBorders>
         <w:tblCellMar>
           <w:top w:w="55" w:type="dxa"/>
-          <w:left w:w="45" w:type="dxa"/>
+          <w:left w:w="42" w:type="dxa"/>
           <w:bottom w:w="55" w:type="dxa"/>
           <w:right w:w="55" w:type="dxa"/>
         </w:tblCellMar>
@@ -1574,7 +1574,7 @@
             </w:tcBorders>
             <w:shd w:fill="FF00CC" w:val="clear"/>
             <w:tcMar>
-              <w:left w:w="45" w:type="dxa"/>
+              <w:left w:w="42" w:type="dxa"/>
             </w:tcMar>
           </w:tcPr>
           <w:p>
@@ -1613,7 +1613,7 @@
             </w:tcBorders>
             <w:shd w:fill="FF00CC" w:val="clear"/>
             <w:tcMar>
-              <w:left w:w="45" w:type="dxa"/>
+              <w:left w:w="42" w:type="dxa"/>
             </w:tcMar>
           </w:tcPr>
           <w:p>
@@ -1647,7 +1647,7 @@
             </w:tcBorders>
             <w:shd w:fill="FF00CC" w:val="clear"/>
             <w:tcMar>
-              <w:left w:w="45" w:type="dxa"/>
+              <w:left w:w="42" w:type="dxa"/>
             </w:tcMar>
           </w:tcPr>
           <w:p>
@@ -1683,7 +1683,7 @@
             </w:tcBorders>
             <w:shd w:fill="FF00CC" w:val="clear"/>
             <w:tcMar>
-              <w:left w:w="45" w:type="dxa"/>
+              <w:left w:w="42" w:type="dxa"/>
             </w:tcMar>
           </w:tcPr>
           <w:p>
@@ -1721,7 +1721,7 @@
       <w:tblPr>
         <w:tblW w:w="9975" w:type="dxa"/>
         <w:jc w:val="left"/>
-        <w:tblInd w:w="47" w:type="dxa"/>
+        <w:tblInd w:w="45" w:type="dxa"/>
         <w:tblBorders>
           <w:top w:val="single" w:sz="2" w:space="0" w:color="000001"/>
           <w:left w:val="single" w:sz="2" w:space="0" w:color="000001"/>
@@ -1732,7 +1732,7 @@
         </w:tblBorders>
         <w:tblCellMar>
           <w:top w:w="55" w:type="dxa"/>
-          <w:left w:w="45" w:type="dxa"/>
+          <w:left w:w="42" w:type="dxa"/>
           <w:bottom w:w="55" w:type="dxa"/>
           <w:right w:w="55" w:type="dxa"/>
         </w:tblCellMar>
@@ -1757,7 +1757,7 @@
             </w:tcBorders>
             <w:shd w:fill="00CC00" w:val="clear"/>
             <w:tcMar>
-              <w:left w:w="45" w:type="dxa"/>
+              <w:left w:w="42" w:type="dxa"/>
             </w:tcMar>
           </w:tcPr>
           <w:p>
@@ -1794,7 +1794,7 @@
             </w:tcBorders>
             <w:shd w:fill="00CC00" w:val="clear"/>
             <w:tcMar>
-              <w:left w:w="45" w:type="dxa"/>
+              <w:left w:w="42" w:type="dxa"/>
             </w:tcMar>
           </w:tcPr>
           <w:p>
@@ -1828,7 +1828,7 @@
             </w:tcBorders>
             <w:shd w:fill="00CC00" w:val="clear"/>
             <w:tcMar>
-              <w:left w:w="45" w:type="dxa"/>
+              <w:left w:w="42" w:type="dxa"/>
             </w:tcMar>
           </w:tcPr>
           <w:p>
@@ -1878,7 +1878,7 @@
       <w:tblPr>
         <w:tblW w:w="9975" w:type="dxa"/>
         <w:jc w:val="left"/>
-        <w:tblInd w:w="47" w:type="dxa"/>
+        <w:tblInd w:w="45" w:type="dxa"/>
         <w:tblBorders>
           <w:top w:val="single" w:sz="2" w:space="0" w:color="000001"/>
           <w:left w:val="single" w:sz="2" w:space="0" w:color="000001"/>
@@ -1889,7 +1889,7 @@
         </w:tblBorders>
         <w:tblCellMar>
           <w:top w:w="55" w:type="dxa"/>
-          <w:left w:w="45" w:type="dxa"/>
+          <w:left w:w="42" w:type="dxa"/>
           <w:bottom w:w="55" w:type="dxa"/>
           <w:right w:w="55" w:type="dxa"/>
         </w:tblCellMar>
@@ -1914,7 +1914,7 @@
             </w:tcBorders>
             <w:shd w:fill="FF0000" w:val="clear"/>
             <w:tcMar>
-              <w:left w:w="45" w:type="dxa"/>
+              <w:left w:w="42" w:type="dxa"/>
             </w:tcMar>
           </w:tcPr>
           <w:p>
@@ -1951,7 +1951,7 @@
             </w:tcBorders>
             <w:shd w:fill="FF0000" w:val="clear"/>
             <w:tcMar>
-              <w:left w:w="45" w:type="dxa"/>
+              <w:left w:w="42" w:type="dxa"/>
             </w:tcMar>
           </w:tcPr>
           <w:p>
@@ -1985,7 +1985,7 @@
             </w:tcBorders>
             <w:shd w:fill="FF0000" w:val="clear"/>
             <w:tcMar>
-              <w:left w:w="45" w:type="dxa"/>
+              <w:left w:w="42" w:type="dxa"/>
             </w:tcMar>
           </w:tcPr>
           <w:p>
@@ -2562,7 +2562,11 @@
         </w:rPr>
       </w:pPr>
       <w:r>
-        <w:rPr/>
+        <w:rPr>
+          <w:sz w:val="24"/>
+          <w:szCs w:val="24"/>
+          <w:highlight w:val="white"/>
+        </w:rPr>
       </w:r>
     </w:p>
     <w:p>
@@ -2643,6 +2647,100 @@
           <w:highlight w:val="white"/>
         </w:rPr>
         <w:t>EOF</w:t>
+      </w:r>
+    </w:p>
+    <w:p>
+      <w:pPr>
+        <w:pStyle w:val="Normal"/>
+        <w:spacing w:before="0" w:after="0"/>
+        <w:jc w:val="both"/>
+        <w:rPr>
+          <w:sz w:val="24"/>
+          <w:szCs w:val="24"/>
+          <w:highlight w:val="white"/>
+        </w:rPr>
+      </w:pPr>
+      <w:r>
+        <w:rPr/>
+      </w:r>
+    </w:p>
+    <w:p>
+      <w:pPr>
+        <w:pStyle w:val="Normal"/>
+        <w:spacing w:before="0" w:after="0"/>
+        <w:jc w:val="both"/>
+        <w:rPr>
+          <w:sz w:val="24"/>
+          <w:szCs w:val="24"/>
+          <w:highlight w:val="white"/>
+        </w:rPr>
+      </w:pPr>
+      <w:r>
+        <w:rPr/>
+      </w:r>
+    </w:p>
+    <w:p>
+      <w:pPr>
+        <w:pStyle w:val="Normal"/>
+        <w:spacing w:before="0" w:after="0"/>
+        <w:jc w:val="both"/>
+        <w:rPr/>
+      </w:pPr>
+      <w:r>
+        <w:rPr>
+          <w:sz w:val="24"/>
+          <w:szCs w:val="24"/>
+          <w:highlight w:val="white"/>
+        </w:rPr>
+        <w:t>NOTA:</w:t>
+      </w:r>
+    </w:p>
+    <w:p>
+      <w:pPr>
+        <w:pStyle w:val="Normal"/>
+        <w:spacing w:before="0" w:after="0"/>
+        <w:jc w:val="both"/>
+        <w:rPr/>
+      </w:pPr>
+      <w:r>
+        <w:rPr>
+          <w:sz w:val="24"/>
+          <w:szCs w:val="24"/>
+          <w:highlight w:val="white"/>
+        </w:rPr>
+        <w:t>Nuestros scripts son directamente creados tras el comando make esecuele, en la carpeta install. Los scripts que se encontrará son:</w:t>
+      </w:r>
+    </w:p>
+    <w:p>
+      <w:pPr>
+        <w:pStyle w:val="Normal"/>
+        <w:spacing w:before="0" w:after="0"/>
+        <w:jc w:val="both"/>
+        <w:rPr/>
+      </w:pPr>
+      <w:r>
+        <w:rPr>
+          <w:sz w:val="24"/>
+          <w:szCs w:val="24"/>
+          <w:highlight w:val="white"/>
+        </w:rPr>
+        <w:t>bank.bash y un fichero .bash por cada subacción ejecutada. De este modo puede probar cada acción por separado.</w:t>
+      </w:r>
+    </w:p>
+    <w:p>
+      <w:pPr>
+        <w:pStyle w:val="Normal"/>
+        <w:spacing w:before="0" w:after="0"/>
+        <w:jc w:val="both"/>
+        <w:rPr/>
+      </w:pPr>
+      <w:r>
+        <w:rPr>
+          <w:sz w:val="24"/>
+          <w:szCs w:val="24"/>
+          <w:highlight w:val="white"/>
+        </w:rPr>
+        <w:t>libros.bash y ,al igual que en bank.bash, un fichero .bash por cada subacción ejecutada.</w:t>
       </w:r>
     </w:p>
     <w:sectPr>
@@ -2703,9 +2801,8 @@
       <w:lang w:val="es-ES" w:eastAsia="zh-CN" w:bidi="hi-IN"/>
     </w:rPr>
   </w:style>
-  <w:style w:type="paragraph" w:styleId="Encabezado1">
+  <w:style w:type="paragraph" w:styleId="Heading1">
     <w:name w:val="Heading 1"/>
-    <w:basedOn w:val="Encabezado"/>
     <w:next w:val="Normal"/>
     <w:qFormat/>
     <w:pPr>
@@ -2725,9 +2822,8 @@
       <w:lang w:val="es-ES" w:eastAsia="zh-CN" w:bidi="hi-IN"/>
     </w:rPr>
   </w:style>
-  <w:style w:type="paragraph" w:styleId="Encabezado2">
+  <w:style w:type="paragraph" w:styleId="Heading2">
     <w:name w:val="Heading 2"/>
-    <w:basedOn w:val="Encabezado"/>
     <w:next w:val="Normal"/>
     <w:qFormat/>
     <w:pPr>
@@ -2748,9 +2844,8 @@
       <w:lang w:val="es-ES" w:eastAsia="zh-CN" w:bidi="hi-IN"/>
     </w:rPr>
   </w:style>
-  <w:style w:type="paragraph" w:styleId="Encabezado3">
+  <w:style w:type="paragraph" w:styleId="Heading3">
     <w:name w:val="Heading 3"/>
-    <w:basedOn w:val="Encabezado"/>
     <w:next w:val="Normal"/>
     <w:qFormat/>
     <w:pPr>
@@ -2771,9 +2866,8 @@
       <w:lang w:val="es-ES" w:eastAsia="zh-CN" w:bidi="hi-IN"/>
     </w:rPr>
   </w:style>
-  <w:style w:type="paragraph" w:styleId="Encabezado4">
+  <w:style w:type="paragraph" w:styleId="Heading4">
     <w:name w:val="Heading 4"/>
-    <w:basedOn w:val="Encabezado"/>
     <w:next w:val="Normal"/>
     <w:qFormat/>
     <w:pPr>
@@ -2793,9 +2887,8 @@
       <w:lang w:val="es-ES" w:eastAsia="zh-CN" w:bidi="hi-IN"/>
     </w:rPr>
   </w:style>
-  <w:style w:type="paragraph" w:styleId="Encabezado5">
+  <w:style w:type="paragraph" w:styleId="Heading5">
     <w:name w:val="Heading 5"/>
-    <w:basedOn w:val="Encabezado"/>
     <w:next w:val="Normal"/>
     <w:qFormat/>
     <w:pPr>
@@ -2815,9 +2908,8 @@
       <w:lang w:val="es-ES" w:eastAsia="zh-CN" w:bidi="hi-IN"/>
     </w:rPr>
   </w:style>
-  <w:style w:type="paragraph" w:styleId="Encabezado6">
+  <w:style w:type="paragraph" w:styleId="Heading6">
     <w:name w:val="Heading 6"/>
-    <w:basedOn w:val="Encabezado"/>
     <w:next w:val="Normal"/>
     <w:qFormat/>
     <w:pPr>
@@ -2838,10 +2930,10 @@
       <w:lang w:val="es-ES" w:eastAsia="zh-CN" w:bidi="hi-IN"/>
     </w:rPr>
   </w:style>
-  <w:style w:type="paragraph" w:styleId="Encabezado">
-    <w:name w:val="Encabezado"/>
+  <w:style w:type="paragraph" w:styleId="Heading">
+    <w:name w:val="Heading"/>
     <w:basedOn w:val="Normal"/>
-    <w:next w:val="Cuerpodetexto"/>
+    <w:next w:val="TextBody"/>
     <w:qFormat/>
     <w:pPr>
       <w:keepNext/>
@@ -2853,7 +2945,7 @@
       <w:szCs w:val="28"/>
     </w:rPr>
   </w:style>
-  <w:style w:type="paragraph" w:styleId="Cuerpodetexto">
+  <w:style w:type="paragraph" w:styleId="TextBody">
     <w:name w:val="Body Text"/>
     <w:basedOn w:val="Normal"/>
     <w:pPr>
@@ -2861,15 +2953,15 @@
     </w:pPr>
     <w:rPr/>
   </w:style>
-  <w:style w:type="paragraph" w:styleId="Lista">
+  <w:style w:type="paragraph" w:styleId="List">
     <w:name w:val="List"/>
-    <w:basedOn w:val="Cuerpodetexto"/>
+    <w:basedOn w:val="TextBody"/>
     <w:pPr/>
     <w:rPr>
       <w:rFonts w:cs="FreeSans"/>
     </w:rPr>
   </w:style>
-  <w:style w:type="paragraph" w:styleId="Leyenda">
+  <w:style w:type="paragraph" w:styleId="Caption">
     <w:name w:val="Caption"/>
     <w:basedOn w:val="Normal"/>
     <w:qFormat/>
@@ -2883,6 +2975,31 @@
       <w:iCs/>
       <w:sz w:val="24"/>
       <w:szCs w:val="24"/>
+    </w:rPr>
+  </w:style>
+  <w:style w:type="paragraph" w:styleId="Index">
+    <w:name w:val="Index"/>
+    <w:basedOn w:val="Normal"/>
+    <w:qFormat/>
+    <w:pPr>
+      <w:suppressLineNumbers/>
+    </w:pPr>
+    <w:rPr>
+      <w:rFonts w:cs="FreeSans"/>
+    </w:rPr>
+  </w:style>
+  <w:style w:type="paragraph" w:styleId="Encabezado">
+    <w:name w:val="Encabezado"/>
+    <w:basedOn w:val="Normal"/>
+    <w:qFormat/>
+    <w:pPr>
+      <w:keepNext/>
+      <w:spacing w:before="240" w:after="120"/>
+    </w:pPr>
+    <w:rPr>
+      <w:rFonts w:ascii="Liberation Sans" w:hAnsi="Liberation Sans" w:eastAsia="Noto Sans CJK SC Regular" w:cs="FreeSans"/>
+      <w:sz w:val="28"/>
+      <w:szCs w:val="28"/>
     </w:rPr>
   </w:style>
   <w:style w:type="paragraph" w:styleId="Ndice">
@@ -2922,7 +3039,7 @@
       <w:lang w:val="es-ES" w:eastAsia="zh-CN" w:bidi="hi-IN"/>
     </w:rPr>
   </w:style>
-  <w:style w:type="paragraph" w:styleId="Ttulo">
+  <w:style w:type="paragraph" w:styleId="Title">
     <w:name w:val="Title"/>
     <w:basedOn w:val="LOnormal"/>
     <w:next w:val="Normal"/>
@@ -2938,7 +3055,7 @@
       <w:szCs w:val="52"/>
     </w:rPr>
   </w:style>
-  <w:style w:type="paragraph" w:styleId="Subttulo">
+  <w:style w:type="paragraph" w:styleId="Subtitle">
     <w:name w:val="Subtitle"/>
     <w:basedOn w:val="LOnormal"/>
     <w:next w:val="Normal"/>

</xml_diff>

<commit_message>
Anyadido el diagrama ER haciamos solo las tablas, falta ver join
</commit_message>
<xml_diff>
--- a/PRACTICA3/Memoria.docx
+++ b/PRACTICA3/Memoria.docx
@@ -75,7 +75,7 @@
         <w:tblStyle w:val="Table1"/>
         <w:tblW w:w="9029" w:type="dxa"/>
         <w:jc w:val="left"/>
-        <w:tblInd w:w="-66" w:type="dxa"/>
+        <w:tblInd w:w="-76" w:type="dxa"/>
         <w:tblBorders>
           <w:top w:val="single" w:sz="8" w:space="0" w:color="000001"/>
           <w:left w:val="single" w:sz="8" w:space="0" w:color="000001"/>
@@ -86,7 +86,7 @@
         </w:tblBorders>
         <w:tblCellMar>
           <w:top w:w="100" w:type="dxa"/>
-          <w:left w:w="40" w:type="dxa"/>
+          <w:left w:w="30" w:type="dxa"/>
           <w:bottom w:w="100" w:type="dxa"/>
           <w:right w:w="100" w:type="dxa"/>
         </w:tblCellMar>
@@ -111,7 +111,7 @@
             </w:tcBorders>
             <w:shd w:fill="auto" w:val="clear"/>
             <w:tcMar>
-              <w:left w:w="40" w:type="dxa"/>
+              <w:left w:w="30" w:type="dxa"/>
             </w:tcMar>
           </w:tcPr>
           <w:p>
@@ -146,7 +146,7 @@
             </w:tcBorders>
             <w:shd w:fill="auto" w:val="clear"/>
             <w:tcMar>
-              <w:left w:w="40" w:type="dxa"/>
+              <w:left w:w="30" w:type="dxa"/>
             </w:tcMar>
           </w:tcPr>
           <w:p>
@@ -185,7 +185,7 @@
             </w:tcBorders>
             <w:shd w:fill="auto" w:val="clear"/>
             <w:tcMar>
-              <w:left w:w="40" w:type="dxa"/>
+              <w:left w:w="30" w:type="dxa"/>
             </w:tcMar>
           </w:tcPr>
           <w:p>
@@ -223,7 +223,7 @@
             </w:tcBorders>
             <w:shd w:fill="auto" w:val="clear"/>
             <w:tcMar>
-              <w:left w:w="40" w:type="dxa"/>
+              <w:left w:w="30" w:type="dxa"/>
             </w:tcMar>
           </w:tcPr>
           <w:p>
@@ -256,7 +256,7 @@
             </w:tcBorders>
             <w:shd w:fill="auto" w:val="clear"/>
             <w:tcMar>
-              <w:left w:w="40" w:type="dxa"/>
+              <w:left w:w="30" w:type="dxa"/>
             </w:tcMar>
           </w:tcPr>
           <w:p>
@@ -292,7 +292,7 @@
             </w:tcBorders>
             <w:shd w:fill="auto" w:val="clear"/>
             <w:tcMar>
-              <w:left w:w="40" w:type="dxa"/>
+              <w:left w:w="30" w:type="dxa"/>
             </w:tcMar>
           </w:tcPr>
           <w:p>
@@ -325,7 +325,7 @@
             </w:tcBorders>
             <w:shd w:fill="auto" w:val="clear"/>
             <w:tcMar>
-              <w:left w:w="40" w:type="dxa"/>
+              <w:left w:w="30" w:type="dxa"/>
             </w:tcMar>
           </w:tcPr>
           <w:p>
@@ -364,7 +364,7 @@
             </w:tcBorders>
             <w:shd w:fill="auto" w:val="clear"/>
             <w:tcMar>
-              <w:left w:w="40" w:type="dxa"/>
+              <w:left w:w="30" w:type="dxa"/>
             </w:tcMar>
           </w:tcPr>
           <w:p>
@@ -402,7 +402,7 @@
             </w:tcBorders>
             <w:shd w:fill="auto" w:val="clear"/>
             <w:tcMar>
-              <w:left w:w="40" w:type="dxa"/>
+              <w:left w:w="30" w:type="dxa"/>
             </w:tcMar>
           </w:tcPr>
           <w:p>
@@ -435,7 +435,7 @@
             </w:tcBorders>
             <w:shd w:fill="auto" w:val="clear"/>
             <w:tcMar>
-              <w:left w:w="40" w:type="dxa"/>
+              <w:left w:w="30" w:type="dxa"/>
             </w:tcMar>
           </w:tcPr>
           <w:p>
@@ -471,7 +471,7 @@
             </w:tcBorders>
             <w:shd w:fill="auto" w:val="clear"/>
             <w:tcMar>
-              <w:left w:w="40" w:type="dxa"/>
+              <w:left w:w="30" w:type="dxa"/>
             </w:tcMar>
           </w:tcPr>
           <w:p>
@@ -504,7 +504,7 @@
             </w:tcBorders>
             <w:shd w:fill="auto" w:val="clear"/>
             <w:tcMar>
-              <w:left w:w="40" w:type="dxa"/>
+              <w:left w:w="30" w:type="dxa"/>
             </w:tcMar>
           </w:tcPr>
           <w:p>
@@ -543,7 +543,7 @@
             </w:tcBorders>
             <w:shd w:fill="auto" w:val="clear"/>
             <w:tcMar>
-              <w:left w:w="40" w:type="dxa"/>
+              <w:left w:w="30" w:type="dxa"/>
             </w:tcMar>
           </w:tcPr>
           <w:p>
@@ -581,7 +581,7 @@
             </w:tcBorders>
             <w:shd w:fill="auto" w:val="clear"/>
             <w:tcMar>
-              <w:left w:w="40" w:type="dxa"/>
+              <w:left w:w="30" w:type="dxa"/>
             </w:tcMar>
           </w:tcPr>
           <w:p>
@@ -614,7 +614,7 @@
             </w:tcBorders>
             <w:shd w:fill="auto" w:val="clear"/>
             <w:tcMar>
-              <w:left w:w="40" w:type="dxa"/>
+              <w:left w:w="30" w:type="dxa"/>
             </w:tcMar>
           </w:tcPr>
           <w:p>
@@ -650,7 +650,7 @@
             </w:tcBorders>
             <w:shd w:fill="auto" w:val="clear"/>
             <w:tcMar>
-              <w:left w:w="40" w:type="dxa"/>
+              <w:left w:w="30" w:type="dxa"/>
             </w:tcMar>
           </w:tcPr>
           <w:p>
@@ -683,7 +683,7 @@
             </w:tcBorders>
             <w:shd w:fill="auto" w:val="clear"/>
             <w:tcMar>
-              <w:left w:w="40" w:type="dxa"/>
+              <w:left w:w="30" w:type="dxa"/>
             </w:tcMar>
           </w:tcPr>
           <w:p>
@@ -719,7 +719,7 @@
             </w:tcBorders>
             <w:shd w:fill="auto" w:val="clear"/>
             <w:tcMar>
-              <w:left w:w="40" w:type="dxa"/>
+              <w:left w:w="30" w:type="dxa"/>
             </w:tcMar>
           </w:tcPr>
           <w:p>
@@ -752,7 +752,7 @@
             </w:tcBorders>
             <w:shd w:fill="auto" w:val="clear"/>
             <w:tcMar>
-              <w:left w:w="40" w:type="dxa"/>
+              <w:left w:w="30" w:type="dxa"/>
             </w:tcMar>
           </w:tcPr>
           <w:p>
@@ -788,7 +788,7 @@
             </w:tcBorders>
             <w:shd w:fill="auto" w:val="clear"/>
             <w:tcMar>
-              <w:left w:w="40" w:type="dxa"/>
+              <w:left w:w="30" w:type="dxa"/>
             </w:tcMar>
           </w:tcPr>
           <w:p>
@@ -821,7 +821,7 @@
             </w:tcBorders>
             <w:shd w:fill="auto" w:val="clear"/>
             <w:tcMar>
-              <w:left w:w="40" w:type="dxa"/>
+              <w:left w:w="30" w:type="dxa"/>
             </w:tcMar>
           </w:tcPr>
           <w:p>
@@ -857,7 +857,7 @@
             </w:tcBorders>
             <w:shd w:fill="auto" w:val="clear"/>
             <w:tcMar>
-              <w:left w:w="40" w:type="dxa"/>
+              <w:left w:w="30" w:type="dxa"/>
             </w:tcMar>
           </w:tcPr>
           <w:p>
@@ -890,7 +890,7 @@
             </w:tcBorders>
             <w:shd w:fill="auto" w:val="clear"/>
             <w:tcMar>
-              <w:left w:w="40" w:type="dxa"/>
+              <w:left w:w="30" w:type="dxa"/>
             </w:tcMar>
           </w:tcPr>
           <w:p>
@@ -960,7 +960,7 @@
         <w:tblStyle w:val="Table2"/>
         <w:tblW w:w="9029" w:type="dxa"/>
         <w:jc w:val="left"/>
-        <w:tblInd w:w="-66" w:type="dxa"/>
+        <w:tblInd w:w="-76" w:type="dxa"/>
         <w:tblBorders>
           <w:top w:val="single" w:sz="8" w:space="0" w:color="000001"/>
           <w:left w:val="single" w:sz="8" w:space="0" w:color="000001"/>
@@ -971,7 +971,7 @@
         </w:tblBorders>
         <w:tblCellMar>
           <w:top w:w="100" w:type="dxa"/>
-          <w:left w:w="40" w:type="dxa"/>
+          <w:left w:w="30" w:type="dxa"/>
           <w:bottom w:w="100" w:type="dxa"/>
           <w:right w:w="100" w:type="dxa"/>
         </w:tblCellMar>
@@ -996,7 +996,7 @@
             </w:tcBorders>
             <w:shd w:fill="auto" w:val="clear"/>
             <w:tcMar>
-              <w:left w:w="40" w:type="dxa"/>
+              <w:left w:w="30" w:type="dxa"/>
             </w:tcMar>
           </w:tcPr>
           <w:p>
@@ -1033,7 +1033,7 @@
             </w:tcBorders>
             <w:shd w:fill="auto" w:val="clear"/>
             <w:tcMar>
-              <w:left w:w="40" w:type="dxa"/>
+              <w:left w:w="30" w:type="dxa"/>
             </w:tcMar>
           </w:tcPr>
           <w:p>
@@ -1073,7 +1073,7 @@
             </w:tcBorders>
             <w:shd w:fill="auto" w:val="clear"/>
             <w:tcMar>
-              <w:left w:w="40" w:type="dxa"/>
+              <w:left w:w="30" w:type="dxa"/>
             </w:tcMar>
           </w:tcPr>
           <w:p>
@@ -1108,7 +1108,7 @@
             </w:tcBorders>
             <w:shd w:fill="auto" w:val="clear"/>
             <w:tcMar>
-              <w:left w:w="40" w:type="dxa"/>
+              <w:left w:w="30" w:type="dxa"/>
             </w:tcMar>
           </w:tcPr>
           <w:p>
@@ -1207,7 +1207,7 @@
         <w:tblStyle w:val="Table3"/>
         <w:tblW w:w="9360" w:type="dxa"/>
         <w:jc w:val="left"/>
-        <w:tblInd w:w="-66" w:type="dxa"/>
+        <w:tblInd w:w="-76" w:type="dxa"/>
         <w:tblBorders>
           <w:top w:val="single" w:sz="8" w:space="0" w:color="000001"/>
           <w:left w:val="single" w:sz="8" w:space="0" w:color="000001"/>
@@ -1218,7 +1218,7 @@
         </w:tblBorders>
         <w:tblCellMar>
           <w:top w:w="100" w:type="dxa"/>
-          <w:left w:w="40" w:type="dxa"/>
+          <w:left w:w="30" w:type="dxa"/>
           <w:bottom w:w="100" w:type="dxa"/>
           <w:right w:w="100" w:type="dxa"/>
         </w:tblCellMar>
@@ -1243,7 +1243,7 @@
             </w:tcBorders>
             <w:shd w:fill="auto" w:val="clear"/>
             <w:tcMar>
-              <w:left w:w="40" w:type="dxa"/>
+              <w:left w:w="30" w:type="dxa"/>
             </w:tcMar>
           </w:tcPr>
           <w:p>
@@ -1280,7 +1280,7 @@
             </w:tcBorders>
             <w:shd w:fill="auto" w:val="clear"/>
             <w:tcMar>
-              <w:left w:w="40" w:type="dxa"/>
+              <w:left w:w="30" w:type="dxa"/>
             </w:tcMar>
           </w:tcPr>
           <w:p>
@@ -1320,7 +1320,7 @@
             </w:tcBorders>
             <w:shd w:fill="auto" w:val="clear"/>
             <w:tcMar>
-              <w:left w:w="40" w:type="dxa"/>
+              <w:left w:w="30" w:type="dxa"/>
             </w:tcMar>
           </w:tcPr>
           <w:p>
@@ -1355,7 +1355,7 @@
             </w:tcBorders>
             <w:shd w:fill="auto" w:val="clear"/>
             <w:tcMar>
-              <w:left w:w="40" w:type="dxa"/>
+              <w:left w:w="30" w:type="dxa"/>
             </w:tcMar>
           </w:tcPr>
           <w:p>
@@ -1527,7 +1527,7 @@
       <w:tblPr>
         <w:tblW w:w="9975" w:type="dxa"/>
         <w:jc w:val="left"/>
-        <w:tblInd w:w="43" w:type="dxa"/>
+        <w:tblInd w:w="41" w:type="dxa"/>
         <w:tblBorders>
           <w:top w:val="single" w:sz="2" w:space="0" w:color="000001"/>
           <w:left w:val="single" w:sz="2" w:space="0" w:color="000001"/>
@@ -1538,7 +1538,7 @@
         </w:tblBorders>
         <w:tblCellMar>
           <w:top w:w="55" w:type="dxa"/>
-          <w:left w:w="39" w:type="dxa"/>
+          <w:left w:w="36" w:type="dxa"/>
           <w:bottom w:w="55" w:type="dxa"/>
           <w:right w:w="55" w:type="dxa"/>
         </w:tblCellMar>
@@ -1564,7 +1564,7 @@
             </w:tcBorders>
             <w:shd w:fill="FF00CC" w:val="clear"/>
             <w:tcMar>
-              <w:left w:w="39" w:type="dxa"/>
+              <w:left w:w="36" w:type="dxa"/>
             </w:tcMar>
           </w:tcPr>
           <w:p>
@@ -1603,7 +1603,7 @@
             </w:tcBorders>
             <w:shd w:fill="FF00CC" w:val="clear"/>
             <w:tcMar>
-              <w:left w:w="39" w:type="dxa"/>
+              <w:left w:w="36" w:type="dxa"/>
             </w:tcMar>
           </w:tcPr>
           <w:p>
@@ -1637,7 +1637,7 @@
             </w:tcBorders>
             <w:shd w:fill="FF00CC" w:val="clear"/>
             <w:tcMar>
-              <w:left w:w="39" w:type="dxa"/>
+              <w:left w:w="36" w:type="dxa"/>
             </w:tcMar>
           </w:tcPr>
           <w:p>
@@ -1673,7 +1673,7 @@
             </w:tcBorders>
             <w:shd w:fill="FF00CC" w:val="clear"/>
             <w:tcMar>
-              <w:left w:w="39" w:type="dxa"/>
+              <w:left w:w="36" w:type="dxa"/>
             </w:tcMar>
           </w:tcPr>
           <w:p>
@@ -1711,7 +1711,7 @@
       <w:tblPr>
         <w:tblW w:w="9975" w:type="dxa"/>
         <w:jc w:val="left"/>
-        <w:tblInd w:w="43" w:type="dxa"/>
+        <w:tblInd w:w="41" w:type="dxa"/>
         <w:tblBorders>
           <w:top w:val="single" w:sz="2" w:space="0" w:color="000001"/>
           <w:left w:val="single" w:sz="2" w:space="0" w:color="000001"/>
@@ -1722,7 +1722,7 @@
         </w:tblBorders>
         <w:tblCellMar>
           <w:top w:w="55" w:type="dxa"/>
-          <w:left w:w="39" w:type="dxa"/>
+          <w:left w:w="36" w:type="dxa"/>
           <w:bottom w:w="55" w:type="dxa"/>
           <w:right w:w="55" w:type="dxa"/>
         </w:tblCellMar>
@@ -1747,7 +1747,7 @@
             </w:tcBorders>
             <w:shd w:fill="00CC00" w:val="clear"/>
             <w:tcMar>
-              <w:left w:w="39" w:type="dxa"/>
+              <w:left w:w="36" w:type="dxa"/>
             </w:tcMar>
           </w:tcPr>
           <w:p>
@@ -1784,7 +1784,7 @@
             </w:tcBorders>
             <w:shd w:fill="00CC00" w:val="clear"/>
             <w:tcMar>
-              <w:left w:w="39" w:type="dxa"/>
+              <w:left w:w="36" w:type="dxa"/>
             </w:tcMar>
           </w:tcPr>
           <w:p>
@@ -1818,7 +1818,7 @@
             </w:tcBorders>
             <w:shd w:fill="00CC00" w:val="clear"/>
             <w:tcMar>
-              <w:left w:w="39" w:type="dxa"/>
+              <w:left w:w="36" w:type="dxa"/>
             </w:tcMar>
           </w:tcPr>
           <w:p>
@@ -1868,7 +1868,7 @@
       <w:tblPr>
         <w:tblW w:w="9975" w:type="dxa"/>
         <w:jc w:val="left"/>
-        <w:tblInd w:w="43" w:type="dxa"/>
+        <w:tblInd w:w="41" w:type="dxa"/>
         <w:tblBorders>
           <w:top w:val="single" w:sz="2" w:space="0" w:color="000001"/>
           <w:left w:val="single" w:sz="2" w:space="0" w:color="000001"/>
@@ -1879,7 +1879,7 @@
         </w:tblBorders>
         <w:tblCellMar>
           <w:top w:w="55" w:type="dxa"/>
-          <w:left w:w="39" w:type="dxa"/>
+          <w:left w:w="36" w:type="dxa"/>
           <w:bottom w:w="55" w:type="dxa"/>
           <w:right w:w="55" w:type="dxa"/>
         </w:tblCellMar>
@@ -1904,7 +1904,7 @@
             </w:tcBorders>
             <w:shd w:fill="FF0000" w:val="clear"/>
             <w:tcMar>
-              <w:left w:w="39" w:type="dxa"/>
+              <w:left w:w="36" w:type="dxa"/>
             </w:tcMar>
           </w:tcPr>
           <w:p>
@@ -1941,7 +1941,7 @@
             </w:tcBorders>
             <w:shd w:fill="FF0000" w:val="clear"/>
             <w:tcMar>
-              <w:left w:w="39" w:type="dxa"/>
+              <w:left w:w="36" w:type="dxa"/>
             </w:tcMar>
           </w:tcPr>
           <w:p>
@@ -1953,6 +1953,1392 @@
                 <w:szCs w:val="28"/>
               </w:rPr>
             </w:pPr>
+            <w:r>
+              <mc:AlternateContent>
+                <mc:Choice Requires="wps">
+                  <w:drawing>
+                    <wp:anchor behindDoc="0" distT="0" distB="0" distL="0" distR="0" simplePos="0" locked="0" layoutInCell="1" allowOverlap="1" relativeHeight="10">
+                      <wp:simplePos x="0" y="0"/>
+                      <wp:positionH relativeFrom="column">
+                        <wp:posOffset>5306695</wp:posOffset>
+                      </wp:positionH>
+                      <wp:positionV relativeFrom="paragraph">
+                        <wp:posOffset>2255520</wp:posOffset>
+                      </wp:positionV>
+                      <wp:extent cx="1019810" cy="467360"/>
+                      <wp:effectExtent l="0" t="0" r="0" b="0"/>
+                      <wp:wrapNone/>
+                      <wp:docPr id="1" name="Forma9"/>
+                      <a:graphic xmlns:a="http://schemas.openxmlformats.org/drawingml/2006/main">
+                        <a:graphicData uri="http://schemas.microsoft.com/office/word/2010/wordprocessingShape">
+                          <wps:wsp>
+                            <wps:cNvSpPr/>
+                            <wps:spPr>
+                              <a:xfrm>
+                                <a:off x="0" y="0"/>
+                                <a:ext cx="1019160" cy="466560"/>
+                              </a:xfrm>
+                              <a:prstGeom prst="ellipse">
+                                <a:avLst/>
+                              </a:prstGeom>
+                              <a:solidFill>
+                                <a:srgbClr val="ff00ff"/>
+                              </a:solidFill>
+                              <a:ln>
+                                <a:solidFill>
+                                  <a:srgbClr val="3465a4"/>
+                                </a:solidFill>
+                              </a:ln>
+                            </wps:spPr>
+                            <wps:style>
+                              <a:lnRef idx="0"/>
+                              <a:fillRef idx="0"/>
+                              <a:effectRef idx="0"/>
+                              <a:fontRef idx="minor"/>
+                            </wps:style>
+                            <wps:txbx>
+                              <w:txbxContent>
+                                <w:p>
+                                  <w:pPr>
+                                    <w:overflowPunct w:val="false"/>
+                                    <w:spacing w:lineRule="auto" w:line="240"/>
+                                    <w:ind w:hanging="0"/>
+                                    <w:jc w:val="center"/>
+                                    <w:rPr/>
+                                  </w:pPr>
+                                  <w:r>
+                                    <w:rPr/>
+                                    <w:t>titulo</w:t>
+                                  </w:r>
+                                </w:p>
+                              </w:txbxContent>
+                            </wps:txbx>
+                            <wps:bodyPr lIns="0" rIns="0" tIns="0" bIns="0" anchor="ctr">
+                              <a:noAutofit/>
+                            </wps:bodyPr>
+                          </wps:wsp>
+                        </a:graphicData>
+                      </a:graphic>
+                    </wp:anchor>
+                  </w:drawing>
+                </mc:Choice>
+                <mc:Fallback>
+                  <w:pict>
+                    <v:oval id="shape_0" ID="Forma9" fillcolor="fuchsia" stroked="t" style="position:absolute;margin-left:417.85pt;margin-top:177.6pt;width:80.2pt;height:36.7pt">
+                      <v:textbox>
+                        <w:txbxContent>
+                          <w:p>
+                            <w:pPr>
+                              <w:overflowPunct w:val="false"/>
+                              <w:spacing w:lineRule="auto" w:line="240"/>
+                              <w:ind w:hanging="0"/>
+                              <w:jc w:val="center"/>
+                              <w:rPr/>
+                            </w:pPr>
+                            <w:r>
+                              <w:rPr/>
+                              <w:t>titulo</w:t>
+                            </w:r>
+                          </w:p>
+                        </w:txbxContent>
+                      </v:textbox>
+                      <w10:wrap type="none"/>
+                      <v:fill o:detectmouseclick="t" color2="lime"/>
+                      <v:stroke color="#3465a4" joinstyle="round" endcap="flat"/>
+                    </v:oval>
+                  </w:pict>
+                </mc:Fallback>
+              </mc:AlternateContent>
+              <mc:AlternateContent>
+                <mc:Choice Requires="wps">
+                  <w:drawing>
+                    <wp:anchor behindDoc="0" distT="0" distB="0" distL="0" distR="0" simplePos="0" locked="0" layoutInCell="1" allowOverlap="1" relativeHeight="18">
+                      <wp:simplePos x="0" y="0"/>
+                      <wp:positionH relativeFrom="column">
+                        <wp:posOffset>4154170</wp:posOffset>
+                      </wp:positionH>
+                      <wp:positionV relativeFrom="paragraph">
+                        <wp:posOffset>1179195</wp:posOffset>
+                      </wp:positionV>
+                      <wp:extent cx="343535" cy="276860"/>
+                      <wp:effectExtent l="0" t="0" r="0" b="0"/>
+                      <wp:wrapNone/>
+                      <wp:docPr id="2" name="Forma17"/>
+                      <a:graphic xmlns:a="http://schemas.openxmlformats.org/drawingml/2006/main">
+                        <a:graphicData uri="http://schemas.microsoft.com/office/word/2010/wordprocessingShape">
+                          <wps:wsp>
+                            <wps:cNvSpPr txBox="1"/>
+                            <wps:spPr>
+                              <a:xfrm>
+                                <a:off x="0" y="0"/>
+                                <a:ext cx="343080" cy="276120"/>
+                              </a:xfrm>
+                              <a:prstGeom prst="rect">
+                                <a:avLst/>
+                              </a:prstGeom>
+                              <a:noFill/>
+                              <a:ln>
+                                <a:noFill/>
+                              </a:ln>
+                            </wps:spPr>
+                            <wps:txbx>
+                              <w:txbxContent>
+                                <w:p>
+                                  <w:pPr>
+                                    <w:overflowPunct w:val="false"/>
+                                    <w:spacing w:lineRule="auto" w:line="240"/>
+                                    <w:ind w:hanging="0"/>
+                                    <w:rPr/>
+                                  </w:pPr>
+                                  <w:r>
+                                    <w:rPr/>
+                                    <w:t>M</w:t>
+                                  </w:r>
+                                </w:p>
+                              </w:txbxContent>
+                            </wps:txbx>
+                            <wps:bodyPr wrap="square" lIns="0" rIns="0" tIns="0" bIns="0">
+                              <a:spAutoFit/>
+                            </wps:bodyPr>
+                          </wps:wsp>
+                        </a:graphicData>
+                      </a:graphic>
+                    </wp:anchor>
+                  </w:drawing>
+                </mc:Choice>
+                <mc:Fallback>
+                  <w:pict>
+                    <v:shapetype id="shapetype_202" coordsize="21600,21600" o:spt="202" path="m,l,21600l21600,21600l21600,xe">
+                      <v:stroke joinstyle="miter"/>
+                      <v:path gradientshapeok="t" o:connecttype="rect"/>
+                    </v:shapetype>
+                    <v:shape id="shape_0" ID="Forma17" stroked="f" style="position:absolute;margin-left:327.1pt;margin-top:92.85pt;width:26.95pt;height:21.7pt" type="shapetype_202">
+                      <v:textbox>
+                        <w:txbxContent>
+                          <w:p>
+                            <w:pPr>
+                              <w:overflowPunct w:val="false"/>
+                              <w:spacing w:lineRule="auto" w:line="240"/>
+                              <w:ind w:hanging="0"/>
+                              <w:rPr/>
+                            </w:pPr>
+                            <w:r>
+                              <w:rPr/>
+                              <w:t>M</w:t>
+                            </w:r>
+                          </w:p>
+                        </w:txbxContent>
+                      </v:textbox>
+                      <w10:wrap type="square"/>
+                      <v:fill o:detectmouseclick="t" on="false"/>
+                      <v:stroke color="black" joinstyle="round" endcap="flat"/>
+                    </v:shape>
+                  </w:pict>
+                </mc:Fallback>
+              </mc:AlternateContent>
+              <mc:AlternateContent>
+                <mc:Choice Requires="wps">
+                  <w:drawing>
+                    <wp:anchor behindDoc="0" distT="0" distB="0" distL="0" distR="0" simplePos="0" locked="0" layoutInCell="1" allowOverlap="1" relativeHeight="17">
+                      <wp:simplePos x="0" y="0"/>
+                      <wp:positionH relativeFrom="column">
+                        <wp:posOffset>1687195</wp:posOffset>
+                      </wp:positionH>
+                      <wp:positionV relativeFrom="paragraph">
+                        <wp:posOffset>1198245</wp:posOffset>
+                      </wp:positionV>
+                      <wp:extent cx="210185" cy="322580"/>
+                      <wp:effectExtent l="0" t="0" r="0" b="0"/>
+                      <wp:wrapNone/>
+                      <wp:docPr id="3" name="Forma16"/>
+                      <a:graphic xmlns:a="http://schemas.openxmlformats.org/drawingml/2006/main">
+                        <a:graphicData uri="http://schemas.microsoft.com/office/word/2010/wordprocessingShape">
+                          <wps:wsp>
+                            <wps:cNvSpPr txBox="1"/>
+                            <wps:spPr>
+                              <a:xfrm>
+                                <a:off x="0" y="0"/>
+                                <a:ext cx="209520" cy="321840"/>
+                              </a:xfrm>
+                              <a:prstGeom prst="rect">
+                                <a:avLst/>
+                              </a:prstGeom>
+                              <a:noFill/>
+                              <a:ln>
+                                <a:noFill/>
+                              </a:ln>
+                            </wps:spPr>
+                            <wps:txbx>
+                              <w:txbxContent>
+                                <w:p>
+                                  <w:pPr>
+                                    <w:overflowPunct w:val="false"/>
+                                    <w:spacing w:lineRule="auto" w:line="240"/>
+                                    <w:ind w:hanging="0"/>
+                                    <w:rPr/>
+                                  </w:pPr>
+                                  <w:r>
+                                    <w:rPr/>
+                                    <w:t>N</w:t>
+                                  </w:r>
+                                </w:p>
+                                <w:p>
+                                  <w:pPr>
+                                    <w:overflowPunct w:val="false"/>
+                                    <w:spacing w:lineRule="auto" w:line="240"/>
+                                    <w:ind w:hanging="0"/>
+                                    <w:rPr/>
+                                  </w:pPr>
+                                  <w:r>
+                                    <w:rPr/>
+                                  </w:r>
+                                </w:p>
+                              </w:txbxContent>
+                            </wps:txbx>
+                            <wps:bodyPr wrap="square" lIns="0" rIns="0" tIns="0" bIns="0">
+                              <a:spAutoFit/>
+                            </wps:bodyPr>
+                          </wps:wsp>
+                        </a:graphicData>
+                      </a:graphic>
+                    </wp:anchor>
+                  </w:drawing>
+                </mc:Choice>
+                <mc:Fallback>
+                  <w:pict>
+                    <v:shape id="shape_0" ID="Forma16" stroked="f" style="position:absolute;margin-left:132.85pt;margin-top:94.35pt;width:16.45pt;height:25.3pt" type="shapetype_202">
+                      <v:textbox>
+                        <w:txbxContent>
+                          <w:p>
+                            <w:pPr>
+                              <w:overflowPunct w:val="false"/>
+                              <w:spacing w:lineRule="auto" w:line="240"/>
+                              <w:ind w:hanging="0"/>
+                              <w:rPr/>
+                            </w:pPr>
+                            <w:r>
+                              <w:rPr/>
+                              <w:t>N</w:t>
+                            </w:r>
+                          </w:p>
+                          <w:p>
+                            <w:pPr>
+                              <w:overflowPunct w:val="false"/>
+                              <w:spacing w:lineRule="auto" w:line="240"/>
+                              <w:ind w:hanging="0"/>
+                              <w:rPr/>
+                            </w:pPr>
+                            <w:r>
+                              <w:rPr/>
+                            </w:r>
+                          </w:p>
+                        </w:txbxContent>
+                      </v:textbox>
+                      <w10:wrap type="square"/>
+                      <v:fill o:detectmouseclick="t" on="false"/>
+                      <v:stroke color="black" joinstyle="round" endcap="flat"/>
+                    </v:shape>
+                  </w:pict>
+                </mc:Fallback>
+              </mc:AlternateContent>
+              <mc:AlternateContent>
+                <mc:Choice Requires="wps">
+                  <w:drawing>
+                    <wp:anchor behindDoc="0" distT="0" distB="0" distL="0" distR="0" simplePos="0" locked="0" layoutInCell="1" allowOverlap="1" relativeHeight="16">
+                      <wp:simplePos x="0" y="0"/>
+                      <wp:positionH relativeFrom="column">
+                        <wp:posOffset>5749290</wp:posOffset>
+                      </wp:positionH>
+                      <wp:positionV relativeFrom="paragraph">
+                        <wp:posOffset>1797685</wp:posOffset>
+                      </wp:positionV>
+                      <wp:extent cx="153035" cy="400685"/>
+                      <wp:effectExtent l="0" t="0" r="0" b="0"/>
+                      <wp:wrapNone/>
+                      <wp:docPr id="4" name="Forma15"/>
+                      <a:graphic xmlns:a="http://schemas.openxmlformats.org/drawingml/2006/main">
+                        <a:graphicData uri="http://schemas.microsoft.com/office/word/2010/wordprocessingShape">
+                          <wps:wsp>
+                            <wps:cNvSpPr/>
+                            <wps:spPr>
+                              <a:xfrm flipH="1" flipV="1">
+                                <a:off x="0" y="0"/>
+                                <a:ext cx="152280" cy="399960"/>
+                              </a:xfrm>
+                              <a:prstGeom prst="line">
+                                <a:avLst/>
+                              </a:prstGeom>
+                              <a:ln>
+                                <a:solidFill>
+                                  <a:srgbClr val="3465a4"/>
+                                </a:solidFill>
+                              </a:ln>
+                            </wps:spPr>
+                            <wps:style>
+                              <a:lnRef idx="0"/>
+                              <a:fillRef idx="0"/>
+                              <a:effectRef idx="0"/>
+                              <a:fontRef idx="minor"/>
+                            </wps:style>
+                            <wps:bodyPr/>
+                          </wps:wsp>
+                        </a:graphicData>
+                      </a:graphic>
+                    </wp:anchor>
+                  </w:drawing>
+                </mc:Choice>
+                <mc:Fallback>
+                  <w:pict>
+                    <v:line id="shape_0" from="441.85pt,146.1pt" to="453.8pt,177.55pt" ID="Forma15" stroked="t" style="position:absolute;flip:xy">
+                      <v:stroke color="#3465a4" joinstyle="round" endcap="flat"/>
+                      <v:fill o:detectmouseclick="t" on="false"/>
+                    </v:line>
+                  </w:pict>
+                </mc:Fallback>
+              </mc:AlternateContent>
+              <mc:AlternateContent>
+                <mc:Choice Requires="wps">
+                  <w:drawing>
+                    <wp:anchor behindDoc="0" distT="0" distB="0" distL="0" distR="0" simplePos="0" locked="0" layoutInCell="1" allowOverlap="1" relativeHeight="15">
+                      <wp:simplePos x="0" y="0"/>
+                      <wp:positionH relativeFrom="column">
+                        <wp:posOffset>5650865</wp:posOffset>
+                      </wp:positionH>
+                      <wp:positionV relativeFrom="paragraph">
+                        <wp:posOffset>1416685</wp:posOffset>
+                      </wp:positionV>
+                      <wp:extent cx="76835" cy="1029335"/>
+                      <wp:effectExtent l="0" t="0" r="0" b="0"/>
+                      <wp:wrapNone/>
+                      <wp:docPr id="5" name="Forma14"/>
+                      <a:graphic xmlns:a="http://schemas.openxmlformats.org/drawingml/2006/main">
+                        <a:graphicData uri="http://schemas.microsoft.com/office/word/2010/wordprocessingShape">
+                          <wps:wsp>
+                            <wps:cNvSpPr/>
+                            <wps:spPr>
+                              <a:xfrm flipH="1" flipV="1">
+                                <a:off x="0" y="0"/>
+                                <a:ext cx="76320" cy="1028880"/>
+                              </a:xfrm>
+                              <a:prstGeom prst="line">
+                                <a:avLst/>
+                              </a:prstGeom>
+                              <a:ln>
+                                <a:solidFill>
+                                  <a:srgbClr val="3465a4"/>
+                                </a:solidFill>
+                              </a:ln>
+                            </wps:spPr>
+                            <wps:style>
+                              <a:lnRef idx="0"/>
+                              <a:fillRef idx="0"/>
+                              <a:effectRef idx="0"/>
+                              <a:fontRef idx="minor"/>
+                            </wps:style>
+                            <wps:bodyPr/>
+                          </wps:wsp>
+                        </a:graphicData>
+                      </a:graphic>
+                    </wp:anchor>
+                  </w:drawing>
+                </mc:Choice>
+                <mc:Fallback>
+                  <w:pict>
+                    <v:line id="shape_0" from="407.35pt,146.1pt" to="413.3pt,227.05pt" ID="Forma14" stroked="t" style="position:absolute;flip:xy">
+                      <v:stroke color="#3465a4" joinstyle="round" endcap="flat"/>
+                      <v:fill o:detectmouseclick="t" on="false"/>
+                    </v:line>
+                  </w:pict>
+                </mc:Fallback>
+              </mc:AlternateContent>
+              <mc:AlternateContent>
+                <mc:Choice Requires="wps">
+                  <w:drawing>
+                    <wp:anchor behindDoc="0" distT="0" distB="0" distL="0" distR="0" simplePos="0" locked="0" layoutInCell="1" allowOverlap="1" relativeHeight="14">
+                      <wp:simplePos x="0" y="0"/>
+                      <wp:positionH relativeFrom="column">
+                        <wp:posOffset>4575810</wp:posOffset>
+                      </wp:positionH>
+                      <wp:positionV relativeFrom="paragraph">
+                        <wp:posOffset>1844675</wp:posOffset>
+                      </wp:positionV>
+                      <wp:extent cx="210185" cy="391160"/>
+                      <wp:effectExtent l="0" t="0" r="0" b="0"/>
+                      <wp:wrapNone/>
+                      <wp:docPr id="6" name="Forma13"/>
+                      <a:graphic xmlns:a="http://schemas.openxmlformats.org/drawingml/2006/main">
+                        <a:graphicData uri="http://schemas.microsoft.com/office/word/2010/wordprocessingShape">
+                          <wps:wsp>
+                            <wps:cNvSpPr/>
+                            <wps:spPr>
+                              <a:xfrm flipV="1">
+                                <a:off x="0" y="0"/>
+                                <a:ext cx="209520" cy="390600"/>
+                              </a:xfrm>
+                              <a:prstGeom prst="line">
+                                <a:avLst/>
+                              </a:prstGeom>
+                              <a:ln>
+                                <a:solidFill>
+                                  <a:srgbClr val="3465a4"/>
+                                </a:solidFill>
+                              </a:ln>
+                            </wps:spPr>
+                            <wps:style>
+                              <a:lnRef idx="0"/>
+                              <a:fillRef idx="0"/>
+                              <a:effectRef idx="0"/>
+                              <a:fontRef idx="minor"/>
+                            </wps:style>
+                            <wps:bodyPr/>
+                          </wps:wsp>
+                        </a:graphicData>
+                      </a:graphic>
+                    </wp:anchor>
+                  </w:drawing>
+                </mc:Choice>
+                <mc:Fallback>
+                  <w:pict>
+                    <v:line id="shape_0" from="351.1pt,146.1pt" to="367.55pt,176.8pt" ID="Forma13" stroked="t" style="position:absolute;flip:y">
+                      <v:stroke color="#3465a4" joinstyle="round" endcap="flat"/>
+                      <v:fill o:detectmouseclick="t" on="false"/>
+                    </v:line>
+                  </w:pict>
+                </mc:Fallback>
+              </mc:AlternateContent>
+              <mc:AlternateContent>
+                <mc:Choice Requires="wps">
+                  <w:drawing>
+                    <wp:anchor behindDoc="0" distT="0" distB="0" distL="0" distR="0" simplePos="0" locked="0" layoutInCell="1" allowOverlap="1" relativeHeight="13">
+                      <wp:simplePos x="0" y="0"/>
+                      <wp:positionH relativeFrom="column">
+                        <wp:posOffset>1477010</wp:posOffset>
+                      </wp:positionH>
+                      <wp:positionV relativeFrom="paragraph">
+                        <wp:posOffset>1810385</wp:posOffset>
+                      </wp:positionV>
+                      <wp:extent cx="229235" cy="438785"/>
+                      <wp:effectExtent l="0" t="0" r="0" b="0"/>
+                      <wp:wrapNone/>
+                      <wp:docPr id="7" name="Forma12"/>
+                      <a:graphic xmlns:a="http://schemas.openxmlformats.org/drawingml/2006/main">
+                        <a:graphicData uri="http://schemas.microsoft.com/office/word/2010/wordprocessingShape">
+                          <wps:wsp>
+                            <wps:cNvSpPr/>
+                            <wps:spPr>
+                              <a:xfrm>
+                                <a:off x="0" y="0"/>
+                                <a:ext cx="228600" cy="438120"/>
+                              </a:xfrm>
+                              <a:prstGeom prst="line">
+                                <a:avLst/>
+                              </a:prstGeom>
+                              <a:ln>
+                                <a:solidFill>
+                                  <a:srgbClr val="3465a4"/>
+                                </a:solidFill>
+                              </a:ln>
+                            </wps:spPr>
+                            <wps:style>
+                              <a:lnRef idx="0"/>
+                              <a:fillRef idx="0"/>
+                              <a:effectRef idx="0"/>
+                              <a:fontRef idx="minor"/>
+                            </wps:style>
+                            <wps:bodyPr/>
+                          </wps:wsp>
+                        </a:graphicData>
+                      </a:graphic>
+                    </wp:anchor>
+                  </w:drawing>
+                </mc:Choice>
+                <mc:Fallback>
+                  <w:pict>
+                    <v:line id="shape_0" from="105.85pt,143.85pt" to="123.8pt,178.3pt" ID="Forma12" stroked="t" style="position:absolute">
+                      <v:stroke color="#3465a4" joinstyle="round" endcap="flat"/>
+                      <v:fill o:detectmouseclick="t" on="false"/>
+                    </v:line>
+                  </w:pict>
+                </mc:Fallback>
+              </mc:AlternateContent>
+              <mc:AlternateContent>
+                <mc:Choice Requires="wps">
+                  <w:drawing>
+                    <wp:anchor behindDoc="0" distT="0" distB="0" distL="0" distR="0" simplePos="0" locked="0" layoutInCell="1" allowOverlap="1" relativeHeight="12">
+                      <wp:simplePos x="0" y="0"/>
+                      <wp:positionH relativeFrom="column">
+                        <wp:posOffset>326390</wp:posOffset>
+                      </wp:positionH>
+                      <wp:positionV relativeFrom="paragraph">
+                        <wp:posOffset>1709420</wp:posOffset>
+                      </wp:positionV>
+                      <wp:extent cx="105410" cy="438785"/>
+                      <wp:effectExtent l="0" t="0" r="0" b="0"/>
+                      <wp:wrapNone/>
+                      <wp:docPr id="8" name="Forma11"/>
+                      <a:graphic xmlns:a="http://schemas.openxmlformats.org/drawingml/2006/main">
+                        <a:graphicData uri="http://schemas.microsoft.com/office/word/2010/wordprocessingShape">
+                          <wps:wsp>
+                            <wps:cNvSpPr/>
+                            <wps:spPr>
+                              <a:xfrm flipV="1">
+                                <a:off x="0" y="0"/>
+                                <a:ext cx="104760" cy="438120"/>
+                              </a:xfrm>
+                              <a:prstGeom prst="line">
+                                <a:avLst/>
+                              </a:prstGeom>
+                              <a:ln>
+                                <a:solidFill>
+                                  <a:srgbClr val="3465a4"/>
+                                </a:solidFill>
+                              </a:ln>
+                            </wps:spPr>
+                            <wps:style>
+                              <a:lnRef idx="0"/>
+                              <a:fillRef idx="0"/>
+                              <a:effectRef idx="0"/>
+                              <a:fontRef idx="minor"/>
+                            </wps:style>
+                            <wps:bodyPr/>
+                          </wps:wsp>
+                        </a:graphicData>
+                      </a:graphic>
+                    </wp:anchor>
+                  </w:drawing>
+                </mc:Choice>
+                <mc:Fallback>
+                  <w:pict>
+                    <v:line id="shape_0" from="12.1pt,143.85pt" to="20.3pt,178.3pt" ID="Forma11" stroked="t" style="position:absolute;flip:y">
+                      <v:stroke color="#3465a4" joinstyle="round" endcap="flat"/>
+                      <v:fill o:detectmouseclick="t" on="false"/>
+                    </v:line>
+                  </w:pict>
+                </mc:Fallback>
+              </mc:AlternateContent>
+              <mc:AlternateContent>
+                <mc:Choice Requires="wps">
+                  <w:drawing>
+                    <wp:anchor behindDoc="0" distT="0" distB="0" distL="0" distR="0" simplePos="0" locked="0" layoutInCell="1" allowOverlap="1" relativeHeight="11">
+                      <wp:simplePos x="0" y="0"/>
+                      <wp:positionH relativeFrom="column">
+                        <wp:posOffset>4792345</wp:posOffset>
+                      </wp:positionH>
+                      <wp:positionV relativeFrom="paragraph">
+                        <wp:posOffset>2884170</wp:posOffset>
+                      </wp:positionV>
+                      <wp:extent cx="962660" cy="448310"/>
+                      <wp:effectExtent l="0" t="0" r="0" b="0"/>
+                      <wp:wrapNone/>
+                      <wp:docPr id="9" name="Forma10"/>
+                      <a:graphic xmlns:a="http://schemas.openxmlformats.org/drawingml/2006/main">
+                        <a:graphicData uri="http://schemas.microsoft.com/office/word/2010/wordprocessingShape">
+                          <wps:wsp>
+                            <wps:cNvSpPr/>
+                            <wps:spPr>
+                              <a:xfrm>
+                                <a:off x="0" y="0"/>
+                                <a:ext cx="961920" cy="447840"/>
+                              </a:xfrm>
+                              <a:prstGeom prst="ellipse">
+                                <a:avLst/>
+                              </a:prstGeom>
+                              <a:solidFill>
+                                <a:srgbClr val="ff00ff"/>
+                              </a:solidFill>
+                              <a:ln>
+                                <a:solidFill>
+                                  <a:srgbClr val="3465a4"/>
+                                </a:solidFill>
+                              </a:ln>
+                            </wps:spPr>
+                            <wps:style>
+                              <a:lnRef idx="0"/>
+                              <a:fillRef idx="0"/>
+                              <a:effectRef idx="0"/>
+                              <a:fontRef idx="minor"/>
+                            </wps:style>
+                            <wps:txbx>
+                              <w:txbxContent>
+                                <w:p>
+                                  <w:pPr>
+                                    <w:overflowPunct w:val="false"/>
+                                    <w:spacing w:lineRule="auto" w:line="240"/>
+                                    <w:ind w:hanging="0"/>
+                                    <w:jc w:val="center"/>
+                                    <w:rPr/>
+                                  </w:pPr>
+                                  <w:r>
+                                    <w:rPr/>
+                                    <w:t>cantidad</w:t>
+                                  </w:r>
+                                </w:p>
+                              </w:txbxContent>
+                            </wps:txbx>
+                            <wps:bodyPr lIns="0" rIns="0" tIns="0" bIns="0" anchor="ctr">
+                              <a:noAutofit/>
+                            </wps:bodyPr>
+                          </wps:wsp>
+                        </a:graphicData>
+                      </a:graphic>
+                    </wp:anchor>
+                  </w:drawing>
+                </mc:Choice>
+                <mc:Fallback>
+                  <w:pict>
+                    <v:oval id="shape_0" ID="Forma10" fillcolor="fuchsia" stroked="t" style="position:absolute;margin-left:377.35pt;margin-top:227.1pt;width:75.7pt;height:35.2pt">
+                      <v:textbox>
+                        <w:txbxContent>
+                          <w:p>
+                            <w:pPr>
+                              <w:overflowPunct w:val="false"/>
+                              <w:spacing w:lineRule="auto" w:line="240"/>
+                              <w:ind w:hanging="0"/>
+                              <w:jc w:val="center"/>
+                              <w:rPr/>
+                            </w:pPr>
+                            <w:r>
+                              <w:rPr/>
+                              <w:t>cantidad</w:t>
+                            </w:r>
+                          </w:p>
+                        </w:txbxContent>
+                      </v:textbox>
+                      <w10:wrap type="none"/>
+                      <v:fill o:detectmouseclick="t" color2="lime"/>
+                      <v:stroke color="#3465a4" joinstyle="round" endcap="flat"/>
+                    </v:oval>
+                  </w:pict>
+                </mc:Fallback>
+              </mc:AlternateContent>
+              <mc:AlternateContent>
+                <mc:Choice Requires="wps">
+                  <w:drawing>
+                    <wp:anchor behindDoc="0" distT="0" distB="0" distL="0" distR="0" simplePos="0" locked="0" layoutInCell="1" allowOverlap="1" relativeHeight="2">
+                      <wp:simplePos x="0" y="0"/>
+                      <wp:positionH relativeFrom="column">
+                        <wp:posOffset>-55880</wp:posOffset>
+                      </wp:positionH>
+                      <wp:positionV relativeFrom="paragraph">
+                        <wp:posOffset>998220</wp:posOffset>
+                      </wp:positionV>
+                      <wp:extent cx="1667510" cy="829310"/>
+                      <wp:effectExtent l="0" t="0" r="0" b="0"/>
+                      <wp:wrapNone/>
+                      <wp:docPr id="10" name="Forma1"/>
+                      <a:graphic xmlns:a="http://schemas.openxmlformats.org/drawingml/2006/main">
+                        <a:graphicData uri="http://schemas.microsoft.com/office/word/2010/wordprocessingShape">
+                          <wps:wsp>
+                            <wps:cNvSpPr/>
+                            <wps:spPr>
+                              <a:xfrm>
+                                <a:off x="0" y="0"/>
+                                <a:ext cx="1666800" cy="828720"/>
+                              </a:xfrm>
+                              <a:prstGeom prst="rect">
+                                <a:avLst/>
+                              </a:prstGeom>
+                              <a:solidFill>
+                                <a:srgbClr val="ff0000"/>
+                              </a:solidFill>
+                              <a:ln>
+                                <a:solidFill>
+                                  <a:srgbClr val="3465a4"/>
+                                </a:solidFill>
+                              </a:ln>
+                            </wps:spPr>
+                            <wps:style>
+                              <a:lnRef idx="0"/>
+                              <a:fillRef idx="0"/>
+                              <a:effectRef idx="0"/>
+                              <a:fontRef idx="minor"/>
+                            </wps:style>
+                            <wps:txbx>
+                              <w:txbxContent>
+                                <w:p>
+                                  <w:pPr>
+                                    <w:overflowPunct w:val="false"/>
+                                    <w:spacing w:lineRule="auto" w:line="240"/>
+                                    <w:ind w:hanging="0"/>
+                                    <w:jc w:val="center"/>
+                                    <w:rPr/>
+                                  </w:pPr>
+                                  <w:r>
+                                    <w:rPr/>
+                                    <w:t>USUARIOS</w:t>
+                                  </w:r>
+                                </w:p>
+                              </w:txbxContent>
+                            </wps:txbx>
+                            <wps:bodyPr lIns="0" rIns="0" tIns="0" bIns="0" anchor="ctr">
+                              <a:noAutofit/>
+                            </wps:bodyPr>
+                          </wps:wsp>
+                        </a:graphicData>
+                      </a:graphic>
+                    </wp:anchor>
+                  </w:drawing>
+                </mc:Choice>
+                <mc:Fallback>
+                  <w:pict>
+                    <v:rect id="shape_0" ID="Forma1" fillcolor="red" stroked="t" style="position:absolute;margin-left:-4.4pt;margin-top:78.6pt;width:131.2pt;height:65.2pt">
+                      <v:textbox>
+                        <w:txbxContent>
+                          <w:p>
+                            <w:pPr>
+                              <w:overflowPunct w:val="false"/>
+                              <w:spacing w:lineRule="auto" w:line="240"/>
+                              <w:ind w:hanging="0"/>
+                              <w:jc w:val="center"/>
+                              <w:rPr/>
+                            </w:pPr>
+                            <w:r>
+                              <w:rPr/>
+                              <w:t>USUARIOS</w:t>
+                            </w:r>
+                          </w:p>
+                        </w:txbxContent>
+                      </v:textbox>
+                      <w10:wrap type="none"/>
+                      <v:fill o:detectmouseclick="t" color2="aqua"/>
+                      <v:stroke color="#3465a4" joinstyle="round" endcap="flat"/>
+                    </v:rect>
+                  </w:pict>
+                </mc:Fallback>
+              </mc:AlternateContent>
+              <mc:AlternateContent>
+                <mc:Choice Requires="wps">
+                  <w:drawing>
+                    <wp:anchor behindDoc="0" distT="0" distB="0" distL="0" distR="0" simplePos="0" locked="0" layoutInCell="1" allowOverlap="1" relativeHeight="9">
+                      <wp:simplePos x="0" y="0"/>
+                      <wp:positionH relativeFrom="column">
+                        <wp:posOffset>3982720</wp:posOffset>
+                      </wp:positionH>
+                      <wp:positionV relativeFrom="paragraph">
+                        <wp:posOffset>2245995</wp:posOffset>
+                      </wp:positionV>
+                      <wp:extent cx="895985" cy="419735"/>
+                      <wp:effectExtent l="0" t="0" r="0" b="0"/>
+                      <wp:wrapNone/>
+                      <wp:docPr id="11" name="Forma8"/>
+                      <a:graphic xmlns:a="http://schemas.openxmlformats.org/drawingml/2006/main">
+                        <a:graphicData uri="http://schemas.microsoft.com/office/word/2010/wordprocessingShape">
+                          <wps:wsp>
+                            <wps:cNvSpPr/>
+                            <wps:spPr>
+                              <a:xfrm>
+                                <a:off x="0" y="0"/>
+                                <a:ext cx="895320" cy="419040"/>
+                              </a:xfrm>
+                              <a:prstGeom prst="ellipse">
+                                <a:avLst/>
+                              </a:prstGeom>
+                              <a:solidFill>
+                                <a:srgbClr val="ff00ff"/>
+                              </a:solidFill>
+                              <a:ln>
+                                <a:solidFill>
+                                  <a:srgbClr val="3465a4"/>
+                                </a:solidFill>
+                              </a:ln>
+                            </wps:spPr>
+                            <wps:style>
+                              <a:lnRef idx="0"/>
+                              <a:fillRef idx="0"/>
+                              <a:effectRef idx="0"/>
+                              <a:fontRef idx="minor"/>
+                            </wps:style>
+                            <wps:txbx>
+                              <w:txbxContent>
+                                <w:p>
+                                  <w:pPr>
+                                    <w:overflowPunct w:val="false"/>
+                                    <w:spacing w:lineRule="auto" w:line="240"/>
+                                    <w:ind w:hanging="0"/>
+                                    <w:jc w:val="center"/>
+                                    <w:rPr/>
+                                  </w:pPr>
+                                  <w:r>
+                                    <w:rPr>
+                                      <w:b/>
+                                      <w:bCs/>
+                                      <w:u w:val="single"/>
+                                    </w:rPr>
+                                    <w:t>edicion_id</w:t>
+                                  </w:r>
+                                </w:p>
+                              </w:txbxContent>
+                            </wps:txbx>
+                            <wps:bodyPr lIns="0" rIns="0" tIns="0" bIns="0" anchor="ctr">
+                              <a:noAutofit/>
+                            </wps:bodyPr>
+                          </wps:wsp>
+                        </a:graphicData>
+                      </a:graphic>
+                    </wp:anchor>
+                  </w:drawing>
+                </mc:Choice>
+                <mc:Fallback>
+                  <w:pict>
+                    <v:oval id="shape_0" ID="Forma8" fillcolor="fuchsia" stroked="t" style="position:absolute;margin-left:313.6pt;margin-top:176.85pt;width:70.45pt;height:32.95pt">
+                      <v:textbox>
+                        <w:txbxContent>
+                          <w:p>
+                            <w:pPr>
+                              <w:overflowPunct w:val="false"/>
+                              <w:spacing w:lineRule="auto" w:line="240"/>
+                              <w:ind w:hanging="0"/>
+                              <w:jc w:val="center"/>
+                              <w:rPr/>
+                            </w:pPr>
+                            <w:r>
+                              <w:rPr>
+                                <w:b/>
+                                <w:bCs/>
+                                <w:u w:val="single"/>
+                              </w:rPr>
+                              <w:t>edicion_id</w:t>
+                            </w:r>
+                          </w:p>
+                        </w:txbxContent>
+                      </v:textbox>
+                      <w10:wrap type="none"/>
+                      <v:fill o:detectmouseclick="t" color2="lime"/>
+                      <v:stroke color="#3465a4" joinstyle="round" endcap="flat"/>
+                    </v:oval>
+                  </w:pict>
+                </mc:Fallback>
+              </mc:AlternateContent>
+              <mc:AlternateContent>
+                <mc:Choice Requires="wps">
+                  <w:drawing>
+                    <wp:anchor behindDoc="0" distT="0" distB="0" distL="0" distR="0" simplePos="0" locked="0" layoutInCell="1" allowOverlap="1" relativeHeight="8">
+                      <wp:simplePos x="0" y="0"/>
+                      <wp:positionH relativeFrom="column">
+                        <wp:posOffset>-370205</wp:posOffset>
+                      </wp:positionH>
+                      <wp:positionV relativeFrom="paragraph">
+                        <wp:posOffset>2265045</wp:posOffset>
+                      </wp:positionV>
+                      <wp:extent cx="1143635" cy="362585"/>
+                      <wp:effectExtent l="0" t="0" r="0" b="0"/>
+                      <wp:wrapNone/>
+                      <wp:docPr id="12" name="Forma6"/>
+                      <a:graphic xmlns:a="http://schemas.openxmlformats.org/drawingml/2006/main">
+                        <a:graphicData uri="http://schemas.microsoft.com/office/word/2010/wordprocessingShape">
+                          <wps:wsp>
+                            <wps:cNvSpPr/>
+                            <wps:spPr>
+                              <a:xfrm>
+                                <a:off x="0" y="0"/>
+                                <a:ext cx="1143000" cy="361800"/>
+                              </a:xfrm>
+                              <a:prstGeom prst="ellipse">
+                                <a:avLst/>
+                              </a:prstGeom>
+                              <a:solidFill>
+                                <a:srgbClr val="ff0000"/>
+                              </a:solidFill>
+                              <a:ln>
+                                <a:solidFill>
+                                  <a:srgbClr val="3465a4"/>
+                                </a:solidFill>
+                              </a:ln>
+                            </wps:spPr>
+                            <wps:style>
+                              <a:lnRef idx="0"/>
+                              <a:fillRef idx="0"/>
+                              <a:effectRef idx="0"/>
+                              <a:fontRef idx="minor"/>
+                            </wps:style>
+                            <wps:txbx>
+                              <w:txbxContent>
+                                <w:p>
+                                  <w:pPr>
+                                    <w:overflowPunct w:val="false"/>
+                                    <w:spacing w:lineRule="auto" w:line="240"/>
+                                    <w:ind w:hanging="0"/>
+                                    <w:jc w:val="center"/>
+                                    <w:rPr/>
+                                  </w:pPr>
+                                  <w:r>
+                                    <w:rPr>
+                                      <w:u w:val="single"/>
+                                      <w:b/>
+                                      <w:bCs/>
+                                    </w:rPr>
+                                    <w:t>usuario_id</w:t>
+                                  </w:r>
+                                </w:p>
+                              </w:txbxContent>
+                            </wps:txbx>
+                            <wps:bodyPr lIns="0" rIns="0" tIns="0" bIns="0" anchor="ctr">
+                              <a:noAutofit/>
+                            </wps:bodyPr>
+                          </wps:wsp>
+                        </a:graphicData>
+                      </a:graphic>
+                    </wp:anchor>
+                  </w:drawing>
+                </mc:Choice>
+                <mc:Fallback>
+                  <w:pict>
+                    <v:oval id="shape_0" ID="Forma6" fillcolor="red" stroked="t" style="position:absolute;margin-left:-29.15pt;margin-top:178.35pt;width:89.95pt;height:28.45pt">
+                      <v:textbox>
+                        <w:txbxContent>
+                          <w:p>
+                            <w:pPr>
+                              <w:overflowPunct w:val="false"/>
+                              <w:spacing w:lineRule="auto" w:line="240"/>
+                              <w:ind w:hanging="0"/>
+                              <w:jc w:val="center"/>
+                              <w:rPr/>
+                            </w:pPr>
+                            <w:r>
+                              <w:rPr>
+                                <w:u w:val="single"/>
+                                <w:b/>
+                                <w:bCs/>
+                              </w:rPr>
+                              <w:t>usuario_id</w:t>
+                            </w:r>
+                          </w:p>
+                        </w:txbxContent>
+                      </v:textbox>
+                      <w10:wrap type="none"/>
+                      <v:fill o:detectmouseclick="t" color2="aqua"/>
+                      <v:stroke color="#3465a4" joinstyle="round" endcap="flat"/>
+                    </v:oval>
+                  </w:pict>
+                </mc:Fallback>
+              </mc:AlternateContent>
+              <mc:AlternateContent>
+                <mc:Choice Requires="wps">
+                  <w:drawing>
+                    <wp:anchor behindDoc="0" distT="0" distB="0" distL="0" distR="0" simplePos="0" locked="0" layoutInCell="1" allowOverlap="1" relativeHeight="7">
+                      <wp:simplePos x="0" y="0"/>
+                      <wp:positionH relativeFrom="column">
+                        <wp:posOffset>1201420</wp:posOffset>
+                      </wp:positionH>
+                      <wp:positionV relativeFrom="paragraph">
+                        <wp:posOffset>2265045</wp:posOffset>
+                      </wp:positionV>
+                      <wp:extent cx="1057910" cy="362585"/>
+                      <wp:effectExtent l="0" t="0" r="0" b="0"/>
+                      <wp:wrapNone/>
+                      <wp:docPr id="13" name="Forma7"/>
+                      <a:graphic xmlns:a="http://schemas.openxmlformats.org/drawingml/2006/main">
+                        <a:graphicData uri="http://schemas.microsoft.com/office/word/2010/wordprocessingShape">
+                          <wps:wsp>
+                            <wps:cNvSpPr/>
+                            <wps:spPr>
+                              <a:xfrm>
+                                <a:off x="0" y="0"/>
+                                <a:ext cx="1057320" cy="361800"/>
+                              </a:xfrm>
+                              <a:prstGeom prst="ellipse">
+                                <a:avLst/>
+                              </a:prstGeom>
+                              <a:solidFill>
+                                <a:srgbClr val="ff0000"/>
+                              </a:solidFill>
+                              <a:ln>
+                                <a:solidFill>
+                                  <a:srgbClr val="3465a4"/>
+                                </a:solidFill>
+                              </a:ln>
+                            </wps:spPr>
+                            <wps:style>
+                              <a:lnRef idx="0"/>
+                              <a:fillRef idx="0"/>
+                              <a:effectRef idx="0"/>
+                              <a:fontRef idx="minor"/>
+                            </wps:style>
+                            <wps:txbx>
+                              <w:txbxContent>
+                                <w:p>
+                                  <w:pPr>
+                                    <w:overflowPunct w:val="false"/>
+                                    <w:spacing w:lineRule="auto" w:line="240"/>
+                                    <w:ind w:hanging="0"/>
+                                    <w:jc w:val="center"/>
+                                    <w:rPr/>
+                                  </w:pPr>
+                                  <w:r>
+                                    <w:rPr/>
+                                    <w:t>Nombre</w:t>
+                                  </w:r>
+                                </w:p>
+                              </w:txbxContent>
+                            </wps:txbx>
+                            <wps:bodyPr lIns="0" rIns="0" tIns="0" bIns="0" anchor="ctr">
+                              <a:noAutofit/>
+                            </wps:bodyPr>
+                          </wps:wsp>
+                        </a:graphicData>
+                      </a:graphic>
+                    </wp:anchor>
+                  </w:drawing>
+                </mc:Choice>
+                <mc:Fallback>
+                  <w:pict>
+                    <v:oval id="shape_0" ID="Forma7" fillcolor="red" stroked="t" style="position:absolute;margin-left:94.6pt;margin-top:178.35pt;width:83.2pt;height:28.45pt">
+                      <v:textbox>
+                        <w:txbxContent>
+                          <w:p>
+                            <w:pPr>
+                              <w:overflowPunct w:val="false"/>
+                              <w:spacing w:lineRule="auto" w:line="240"/>
+                              <w:ind w:hanging="0"/>
+                              <w:jc w:val="center"/>
+                              <w:rPr/>
+                            </w:pPr>
+                            <w:r>
+                              <w:rPr/>
+                              <w:t>Nombre</w:t>
+                            </w:r>
+                          </w:p>
+                        </w:txbxContent>
+                      </v:textbox>
+                      <w10:wrap type="none"/>
+                      <v:fill o:detectmouseclick="t" color2="aqua"/>
+                      <v:stroke color="#3465a4" joinstyle="round" endcap="flat"/>
+                    </v:oval>
+                  </w:pict>
+                </mc:Fallback>
+              </mc:AlternateContent>
+              <mc:AlternateContent>
+                <mc:Choice Requires="wps">
+                  <w:drawing>
+                    <wp:anchor behindDoc="0" distT="0" distB="0" distL="0" distR="0" simplePos="0" locked="0" layoutInCell="1" allowOverlap="1" relativeHeight="6">
+                      <wp:simplePos x="0" y="0"/>
+                      <wp:positionH relativeFrom="column">
+                        <wp:posOffset>3811270</wp:posOffset>
+                      </wp:positionH>
+                      <wp:positionV relativeFrom="paragraph">
+                        <wp:posOffset>1450340</wp:posOffset>
+                      </wp:positionV>
+                      <wp:extent cx="619760" cy="10160"/>
+                      <wp:effectExtent l="0" t="0" r="0" b="0"/>
+                      <wp:wrapNone/>
+                      <wp:docPr id="14" name="Forma5"/>
+                      <a:graphic xmlns:a="http://schemas.openxmlformats.org/drawingml/2006/main">
+                        <a:graphicData uri="http://schemas.microsoft.com/office/word/2010/wordprocessingShape">
+                          <wps:wsp>
+                            <wps:cNvSpPr/>
+                            <wps:spPr>
+                              <a:xfrm>
+                                <a:off x="0" y="0"/>
+                                <a:ext cx="619200" cy="9360"/>
+                              </a:xfrm>
+                              <a:prstGeom prst="line">
+                                <a:avLst/>
+                              </a:prstGeom>
+                              <a:ln>
+                                <a:solidFill>
+                                  <a:srgbClr val="3465a4"/>
+                                </a:solidFill>
+                              </a:ln>
+                            </wps:spPr>
+                            <wps:style>
+                              <a:lnRef idx="0"/>
+                              <a:fillRef idx="0"/>
+                              <a:effectRef idx="0"/>
+                              <a:fontRef idx="minor"/>
+                            </wps:style>
+                            <wps:bodyPr/>
+                          </wps:wsp>
+                        </a:graphicData>
+                      </a:graphic>
+                    </wp:anchor>
+                  </w:drawing>
+                </mc:Choice>
+                <mc:Fallback>
+                  <w:pict>
+                    <v:line id="shape_0" from="300.1pt,113.85pt" to="348.8pt,114.55pt" ID="Forma5" stroked="t" style="position:absolute">
+                      <v:stroke color="#3465a4" joinstyle="round" endcap="flat"/>
+                      <v:fill o:detectmouseclick="t" on="false"/>
+                    </v:line>
+                  </w:pict>
+                </mc:Fallback>
+              </mc:AlternateContent>
+              <mc:AlternateContent>
+                <mc:Choice Requires="wps">
+                  <w:drawing>
+                    <wp:anchor behindDoc="0" distT="0" distB="0" distL="0" distR="0" simplePos="0" locked="0" layoutInCell="1" allowOverlap="1" relativeHeight="5">
+                      <wp:simplePos x="0" y="0"/>
+                      <wp:positionH relativeFrom="column">
+                        <wp:posOffset>1611630</wp:posOffset>
+                      </wp:positionH>
+                      <wp:positionV relativeFrom="paragraph">
+                        <wp:posOffset>1435735</wp:posOffset>
+                      </wp:positionV>
+                      <wp:extent cx="505460" cy="38735"/>
+                      <wp:effectExtent l="0" t="0" r="0" b="0"/>
+                      <wp:wrapNone/>
+                      <wp:docPr id="15" name="Forma3"/>
+                      <a:graphic xmlns:a="http://schemas.openxmlformats.org/drawingml/2006/main">
+                        <a:graphicData uri="http://schemas.microsoft.com/office/word/2010/wordprocessingShape">
+                          <wps:wsp>
+                            <wps:cNvSpPr/>
+                            <wps:spPr>
+                              <a:xfrm>
+                                <a:off x="0" y="0"/>
+                                <a:ext cx="504720" cy="38160"/>
+                              </a:xfrm>
+                              <a:prstGeom prst="line">
+                                <a:avLst/>
+                              </a:prstGeom>
+                              <a:ln>
+                                <a:solidFill>
+                                  <a:srgbClr val="3465a4"/>
+                                </a:solidFill>
+                              </a:ln>
+                            </wps:spPr>
+                            <wps:style>
+                              <a:lnRef idx="0"/>
+                              <a:fillRef idx="0"/>
+                              <a:effectRef idx="0"/>
+                              <a:fontRef idx="minor"/>
+                            </wps:style>
+                            <wps:bodyPr/>
+                          </wps:wsp>
+                        </a:graphicData>
+                      </a:graphic>
+                    </wp:anchor>
+                  </w:drawing>
+                </mc:Choice>
+                <mc:Fallback>
+                  <w:pict>
+                    <v:line id="shape_0" from="126.85pt,111.6pt" to="166.55pt,114.55pt" ID="Forma3" stroked="t" style="position:absolute">
+                      <v:stroke color="#3465a4" joinstyle="round" endcap="flat"/>
+                      <v:fill o:detectmouseclick="t" on="false"/>
+                    </v:line>
+                  </w:pict>
+                </mc:Fallback>
+              </mc:AlternateContent>
+              <mc:AlternateContent>
+                <mc:Choice Requires="wps">
+                  <w:drawing>
+                    <wp:anchor behindDoc="0" distT="0" distB="0" distL="0" distR="0" simplePos="0" locked="0" layoutInCell="1" allowOverlap="1" relativeHeight="4">
+                      <wp:simplePos x="0" y="0"/>
+                      <wp:positionH relativeFrom="column">
+                        <wp:posOffset>2115820</wp:posOffset>
+                      </wp:positionH>
+                      <wp:positionV relativeFrom="paragraph">
+                        <wp:posOffset>941070</wp:posOffset>
+                      </wp:positionV>
+                      <wp:extent cx="1696085" cy="1029335"/>
+                      <wp:effectExtent l="0" t="0" r="0" b="0"/>
+                      <wp:wrapNone/>
+                      <wp:docPr id="16" name="Forma4"/>
+                      <a:graphic xmlns:a="http://schemas.openxmlformats.org/drawingml/2006/main">
+                        <a:graphicData uri="http://schemas.microsoft.com/office/word/2010/wordprocessingShape">
+                          <wps:wsp>
+                            <wps:cNvSpPr/>
+                            <wps:spPr>
+                              <a:xfrm>
+                                <a:off x="0" y="0"/>
+                                <a:ext cx="1695600" cy="1028880"/>
+                              </a:xfrm>
+                              <a:custGeom>
+                                <a:avLst/>
+                                <a:gdLst/>
+                                <a:ahLst/>
+                                <a:rect l="l" t="t" r="r" b="b"/>
+                                <a:pathLst>
+                                  <a:path w="21600" h="21600">
+                                    <a:moveTo>
+                                      <a:pt x="10800" y="0"/>
+                                    </a:moveTo>
+                                    <a:lnTo>
+                                      <a:pt x="21600" y="10800"/>
+                                    </a:lnTo>
+                                    <a:lnTo>
+                                      <a:pt x="10800" y="21600"/>
+                                    </a:lnTo>
+                                    <a:lnTo>
+                                      <a:pt x="0" y="10800"/>
+                                    </a:lnTo>
+                                    <a:lnTo>
+                                      <a:pt x="10800" y="0"/>
+                                    </a:lnTo>
+                                    <a:close/>
+                                  </a:path>
+                                </a:pathLst>
+                              </a:custGeom>
+                              <a:solidFill>
+                                <a:srgbClr val="00cc00"/>
+                              </a:solidFill>
+                              <a:ln>
+                                <a:solidFill>
+                                  <a:srgbClr val="3465a4"/>
+                                </a:solidFill>
+                              </a:ln>
+                            </wps:spPr>
+                            <wps:style>
+                              <a:lnRef idx="0"/>
+                              <a:fillRef idx="0"/>
+                              <a:effectRef idx="0"/>
+                              <a:fontRef idx="minor"/>
+                            </wps:style>
+                            <wps:txbx>
+                              <w:txbxContent>
+                                <w:p>
+                                  <w:pPr>
+                                    <w:overflowPunct w:val="false"/>
+                                    <w:spacing w:lineRule="auto" w:line="240"/>
+                                    <w:ind w:hanging="0"/>
+                                    <w:jc w:val="center"/>
+                                    <w:rPr/>
+                                  </w:pPr>
+                                  <w:r>
+                                    <w:rPr/>
+                                    <w:t>VENTAS</w:t>
+                                  </w:r>
+                                </w:p>
+                              </w:txbxContent>
+                            </wps:txbx>
+                            <wps:bodyPr lIns="0" rIns="0" tIns="0" bIns="0" anchor="ctr">
+                              <a:noAutofit/>
+                            </wps:bodyPr>
+                          </wps:wsp>
+                        </a:graphicData>
+                      </a:graphic>
+                    </wp:anchor>
+                  </w:drawing>
+                </mc:Choice>
+                <mc:Fallback>
+                  <w:pict>
+                    <v:shapetype id="shapetype_4" coordsize="21600,21600" o:spt="4" path="m,10800l10800,l21600,10800l10800,21600xe">
+                      <v:stroke joinstyle="miter"/>
+                      <v:formulas>
+                        <v:f eqn="prod width 3 4"/>
+                        <v:f eqn="prod height 3 4"/>
+                      </v:formulas>
+                      <v:path gradientshapeok="t" o:connecttype="rect" textboxrect="5400,5400,@0,@1"/>
+                    </v:shapetype>
+                    <v:shape id="shape_0" ID="Forma4" fillcolor="#00cc00" stroked="t" style="position:absolute;margin-left:166.6pt;margin-top:74.1pt;width:133.45pt;height:80.95pt" type="shapetype_4">
+                      <v:textbox>
+                        <w:txbxContent>
+                          <w:p>
+                            <w:pPr>
+                              <w:overflowPunct w:val="false"/>
+                              <w:spacing w:lineRule="auto" w:line="240"/>
+                              <w:ind w:hanging="0"/>
+                              <w:jc w:val="center"/>
+                              <w:rPr/>
+                            </w:pPr>
+                            <w:r>
+                              <w:rPr/>
+                              <w:t>VENTAS</w:t>
+                            </w:r>
+                          </w:p>
+                        </w:txbxContent>
+                      </v:textbox>
+                      <w10:wrap type="none"/>
+                      <v:fill o:detectmouseclick="t" color2="#ff33ff"/>
+                      <v:stroke color="#3465a4" joinstyle="round" endcap="flat"/>
+                    </v:shape>
+                  </w:pict>
+                </mc:Fallback>
+              </mc:AlternateContent>
+              <mc:AlternateContent>
+                <mc:Choice Requires="wps">
+                  <w:drawing>
+                    <wp:anchor behindDoc="0" distT="0" distB="0" distL="0" distR="0" simplePos="0" locked="0" layoutInCell="1" allowOverlap="1" relativeHeight="3">
+                      <wp:simplePos x="0" y="0"/>
+                      <wp:positionH relativeFrom="column">
+                        <wp:posOffset>4430395</wp:posOffset>
+                      </wp:positionH>
+                      <wp:positionV relativeFrom="paragraph">
+                        <wp:posOffset>931545</wp:posOffset>
+                      </wp:positionV>
+                      <wp:extent cx="1515110" cy="924560"/>
+                      <wp:effectExtent l="0" t="0" r="0" b="0"/>
+                      <wp:wrapNone/>
+                      <wp:docPr id="17" name="Forma2"/>
+                      <a:graphic xmlns:a="http://schemas.openxmlformats.org/drawingml/2006/main">
+                        <a:graphicData uri="http://schemas.microsoft.com/office/word/2010/wordprocessingShape">
+                          <wps:wsp>
+                            <wps:cNvSpPr/>
+                            <wps:spPr>
+                              <a:xfrm>
+                                <a:off x="0" y="0"/>
+                                <a:ext cx="1514520" cy="923760"/>
+                              </a:xfrm>
+                              <a:prstGeom prst="rect">
+                                <a:avLst/>
+                              </a:prstGeom>
+                              <a:solidFill>
+                                <a:srgbClr val="ff33ff"/>
+                              </a:solidFill>
+                              <a:ln>
+                                <a:solidFill>
+                                  <a:srgbClr val="3465a4"/>
+                                </a:solidFill>
+                              </a:ln>
+                            </wps:spPr>
+                            <wps:style>
+                              <a:lnRef idx="0"/>
+                              <a:fillRef idx="0"/>
+                              <a:effectRef idx="0"/>
+                              <a:fontRef idx="minor"/>
+                            </wps:style>
+                            <wps:txbx>
+                              <w:txbxContent>
+                                <w:p>
+                                  <w:pPr>
+                                    <w:overflowPunct w:val="false"/>
+                                    <w:spacing w:lineRule="auto" w:line="240"/>
+                                    <w:ind w:hanging="0"/>
+                                    <w:jc w:val="center"/>
+                                    <w:rPr/>
+                                  </w:pPr>
+                                  <w:r>
+                                    <w:rPr/>
+                                    <w:t>EDICION</w:t>
+                                  </w:r>
+                                </w:p>
+                              </w:txbxContent>
+                            </wps:txbx>
+                            <wps:bodyPr lIns="0" rIns="0" tIns="0" bIns="0" anchor="ctr">
+                              <a:noAutofit/>
+                            </wps:bodyPr>
+                          </wps:wsp>
+                        </a:graphicData>
+                      </a:graphic>
+                    </wp:anchor>
+                  </w:drawing>
+                </mc:Choice>
+                <mc:Fallback>
+                  <w:pict>
+                    <v:rect id="shape_0" ID="Forma2" fillcolor="#ff33ff" stroked="t" style="position:absolute;margin-left:348.85pt;margin-top:73.35pt;width:119.2pt;height:72.7pt">
+                      <v:textbox>
+                        <w:txbxContent>
+                          <w:p>
+                            <w:pPr>
+                              <w:overflowPunct w:val="false"/>
+                              <w:spacing w:lineRule="auto" w:line="240"/>
+                              <w:ind w:hanging="0"/>
+                              <w:jc w:val="center"/>
+                              <w:rPr/>
+                            </w:pPr>
+                            <w:r>
+                              <w:rPr/>
+                              <w:t>EDICION</w:t>
+                            </w:r>
+                          </w:p>
+                        </w:txbxContent>
+                      </v:textbox>
+                      <w10:wrap type="none"/>
+                      <v:fill o:detectmouseclick="t" color2="#00cc00"/>
+                      <v:stroke color="#3465a4" joinstyle="round" endcap="flat"/>
+                    </v:rect>
+                  </w:pict>
+                </mc:Fallback>
+              </mc:AlternateContent>
+            </w:r>
             <w:r>
               <w:rPr>
                 <w:sz w:val="28"/>
@@ -1975,26 +3361,30 @@
             </w:tcBorders>
             <w:shd w:fill="FF0000" w:val="clear"/>
             <w:tcMar>
-              <w:left w:w="39" w:type="dxa"/>
+              <w:left w:w="36" w:type="dxa"/>
             </w:tcMar>
           </w:tcPr>
           <w:p>
             <w:pPr>
               <w:pStyle w:val="Contenidodelatabla"/>
               <w:jc w:val="center"/>
+              <w:rPr/>
+            </w:pPr>
+            <w:r>
               <w:rPr>
                 <w:sz w:val="28"/>
                 <w:szCs w:val="28"/>
                 <w:u w:val="none"/>
               </w:rPr>
-            </w:pPr>
+              <w:t>n</w:t>
+            </w:r>
             <w:r>
               <w:rPr>
                 <w:sz w:val="28"/>
                 <w:szCs w:val="28"/>
                 <w:u w:val="none"/>
               </w:rPr>
-              <w:t>nombre</w:t>
+              <w:t>ombre</w:t>
             </w:r>
           </w:p>
         </w:tc>
@@ -2014,6 +3404,16 @@
       <w:pPr>
         <w:pStyle w:val="Normal"/>
         <w:spacing w:before="0" w:after="0"/>
+        <w:rPr/>
+      </w:pPr>
+      <w:r>
+        <w:rPr/>
+      </w:r>
+    </w:p>
+    <w:p>
+      <w:pPr>
+        <w:pStyle w:val="Normal"/>
+        <w:spacing w:before="0" w:after="0"/>
         <w:rPr>
           <w:b/>
           <w:b/>
@@ -2175,7 +3575,11 @@
         </w:rPr>
       </w:pPr>
       <w:r>
-        <w:rPr/>
+        <w:rPr>
+          <w:sz w:val="24"/>
+          <w:szCs w:val="24"/>
+          <w:highlight w:val="white"/>
+        </w:rPr>
       </w:r>
     </w:p>
     <w:p>

</xml_diff>